<commit_message>
add graph and table to poster
</commit_message>
<xml_diff>
--- a/Equations.docx
+++ b/Equations.docx
@@ -54,87 +54,7 @@
                     <w:sz w:val="24"/>
                     <w:szCs w:val="24"/>
                   </w:rPr>
-                  <m:t>1</m:t>
-                </m:r>
-                <m:r>
-                  <w:rPr>
-                    <w:rFonts w:ascii="Cambria Math" w:eastAsiaTheme="minorEastAsia" w:hAnsi="Cambria Math"/>
-                    <w:sz w:val="24"/>
-                    <w:szCs w:val="24"/>
-                  </w:rPr>
-                  <m:t xml:space="preserve">                                            </m:t>
-                </m:r>
-                <m:r>
-                  <w:rPr>
-                    <w:rFonts w:ascii="Cambria Math" w:eastAsiaTheme="minorEastAsia" w:hAnsi="Cambria Math"/>
-                    <w:sz w:val="24"/>
-                    <w:szCs w:val="24"/>
-                  </w:rPr>
-                  <m:t>DOB</m:t>
-                </m:r>
-                <m:r>
-                  <w:rPr>
-                    <w:rFonts w:ascii="Cambria Math" w:eastAsiaTheme="minorEastAsia" w:hAnsi="Cambria Math"/>
-                    <w:sz w:val="24"/>
-                    <w:szCs w:val="24"/>
-                  </w:rPr>
-                  <m:t xml:space="preserve"> &lt;</m:t>
-                </m:r>
-                <m:r>
-                  <w:rPr>
-                    <w:rFonts w:ascii="Cambria Math" w:eastAsiaTheme="minorEastAsia" w:hAnsi="Cambria Math"/>
-                    <w:sz w:val="24"/>
-                    <w:szCs w:val="24"/>
-                  </w:rPr>
-                  <m:t>Mar</m:t>
-                </m:r>
-                <m:r>
-                  <w:rPr>
-                    <w:rFonts w:ascii="Cambria Math" w:eastAsiaTheme="minorEastAsia" w:hAnsi="Cambria Math"/>
-                    <w:sz w:val="24"/>
-                    <w:szCs w:val="24"/>
-                  </w:rPr>
-                  <m:t>ch</m:t>
-                </m:r>
-                <m:r>
-                  <w:rPr>
-                    <w:rFonts w:ascii="Cambria Math" w:eastAsiaTheme="minorEastAsia" w:hAnsi="Cambria Math"/>
-                    <w:sz w:val="24"/>
-                    <w:szCs w:val="24"/>
-                  </w:rPr>
-                  <m:t xml:space="preserve"> 1</m:t>
-                </m:r>
-                <m:r>
-                  <w:rPr>
-                    <w:rFonts w:ascii="Cambria Math" w:eastAsiaTheme="minorEastAsia" w:hAnsi="Cambria Math"/>
-                    <w:sz w:val="24"/>
-                    <w:szCs w:val="24"/>
-                  </w:rPr>
-                  <m:t xml:space="preserve">, </m:t>
-                </m:r>
-                <m:r>
-                  <w:rPr>
-                    <w:rFonts w:ascii="Cambria Math" w:eastAsiaTheme="minorEastAsia" w:hAnsi="Cambria Math"/>
-                    <w:sz w:val="24"/>
-                    <w:szCs w:val="24"/>
-                  </w:rPr>
-                  <m:t>20</m:t>
-                </m:r>
-                <m:r>
-                  <w:rPr>
-                    <w:rFonts w:ascii="Cambria Math" w:eastAsiaTheme="minorEastAsia" w:hAnsi="Cambria Math"/>
-                    <w:sz w:val="24"/>
-                    <w:szCs w:val="24"/>
-                  </w:rPr>
-                  <m:t>19</m:t>
-                </m:r>
-                <m:r>
-                  <w:rPr>
-                    <w:rFonts w:ascii="Cambria Math" w:eastAsiaTheme="minorEastAsia" w:hAnsi="Cambria Math"/>
-                    <w:sz w:val="24"/>
-                    <w:szCs w:val="24"/>
-                  </w:rPr>
-                  <m:t xml:space="preserve"> </m:t>
+                  <m:t xml:space="preserve">1                                            DOB &lt;March 1, 2019 </m:t>
                 </m:r>
               </m:e>
               <m:e>
@@ -144,135 +64,7 @@
                     <w:sz w:val="24"/>
                     <w:szCs w:val="24"/>
                   </w:rPr>
-                  <m:t xml:space="preserve">2       </m:t>
-                </m:r>
-                <m:r>
-                  <w:rPr>
-                    <w:rFonts w:ascii="Cambria Math" w:eastAsiaTheme="minorEastAsia" w:hAnsi="Cambria Math"/>
-                    <w:sz w:val="24"/>
-                    <w:szCs w:val="24"/>
-                  </w:rPr>
-                  <m:t>Mar</m:t>
-                </m:r>
-                <m:r>
-                  <w:rPr>
-                    <w:rFonts w:ascii="Cambria Math" w:eastAsiaTheme="minorEastAsia" w:hAnsi="Cambria Math"/>
-                    <w:sz w:val="24"/>
-                    <w:szCs w:val="24"/>
-                  </w:rPr>
-                  <m:t>ch</m:t>
-                </m:r>
-                <m:r>
-                  <w:rPr>
-                    <w:rFonts w:ascii="Cambria Math" w:eastAsiaTheme="minorEastAsia" w:hAnsi="Cambria Math"/>
-                    <w:sz w:val="24"/>
-                    <w:szCs w:val="24"/>
-                  </w:rPr>
-                  <m:t xml:space="preserve"> </m:t>
-                </m:r>
-                <m:r>
-                  <w:rPr>
-                    <w:rFonts w:ascii="Cambria Math" w:eastAsiaTheme="minorEastAsia" w:hAnsi="Cambria Math"/>
-                    <w:sz w:val="24"/>
-                    <w:szCs w:val="24"/>
-                  </w:rPr>
-                  <m:t>1</m:t>
-                </m:r>
-                <m:r>
-                  <w:rPr>
-                    <w:rFonts w:ascii="Cambria Math" w:eastAsiaTheme="minorEastAsia" w:hAnsi="Cambria Math"/>
-                    <w:sz w:val="24"/>
-                    <w:szCs w:val="24"/>
-                  </w:rPr>
-                  <m:t xml:space="preserve">, </m:t>
-                </m:r>
-                <m:r>
-                  <w:rPr>
-                    <w:rFonts w:ascii="Cambria Math" w:eastAsiaTheme="minorEastAsia" w:hAnsi="Cambria Math"/>
-                    <w:sz w:val="24"/>
-                    <w:szCs w:val="24"/>
-                  </w:rPr>
-                  <m:t>20</m:t>
-                </m:r>
-                <m:r>
-                  <w:rPr>
-                    <w:rFonts w:ascii="Cambria Math" w:eastAsiaTheme="minorEastAsia" w:hAnsi="Cambria Math"/>
-                    <w:sz w:val="24"/>
-                    <w:szCs w:val="24"/>
-                  </w:rPr>
-                  <m:t>19</m:t>
-                </m:r>
-                <m:r>
-                  <w:rPr>
-                    <w:rFonts w:ascii="Cambria Math" w:eastAsiaTheme="minorEastAsia" w:hAnsi="Cambria Math"/>
-                    <w:sz w:val="24"/>
-                    <w:szCs w:val="24"/>
-                  </w:rPr>
-                  <m:t xml:space="preserve">≤ </m:t>
-                </m:r>
-                <m:r>
-                  <w:rPr>
-                    <w:rFonts w:ascii="Cambria Math" w:eastAsiaTheme="minorEastAsia" w:hAnsi="Cambria Math"/>
-                    <w:sz w:val="24"/>
-                    <w:szCs w:val="24"/>
-                  </w:rPr>
-                  <m:t>DOB</m:t>
-                </m:r>
-                <m:r>
-                  <w:rPr>
-                    <w:rFonts w:ascii="Cambria Math" w:eastAsiaTheme="minorEastAsia" w:hAnsi="Cambria Math"/>
-                    <w:sz w:val="24"/>
-                    <w:szCs w:val="24"/>
-                  </w:rPr>
-                  <m:t xml:space="preserve">&lt; </m:t>
-                </m:r>
-                <m:r>
-                  <w:rPr>
-                    <w:rFonts w:ascii="Cambria Math" w:eastAsiaTheme="minorEastAsia" w:hAnsi="Cambria Math"/>
-                    <w:sz w:val="24"/>
-                    <w:szCs w:val="24"/>
-                  </w:rPr>
-                  <m:t>Mar</m:t>
-                </m:r>
-                <m:r>
-                  <w:rPr>
-                    <w:rFonts w:ascii="Cambria Math" w:eastAsiaTheme="minorEastAsia" w:hAnsi="Cambria Math"/>
-                    <w:sz w:val="24"/>
-                    <w:szCs w:val="24"/>
-                  </w:rPr>
-                  <m:t>ch</m:t>
-                </m:r>
-                <m:r>
-                  <w:rPr>
-                    <w:rFonts w:ascii="Cambria Math" w:eastAsiaTheme="minorEastAsia" w:hAnsi="Cambria Math"/>
-                    <w:sz w:val="24"/>
-                    <w:szCs w:val="24"/>
-                  </w:rPr>
-                  <m:t xml:space="preserve"> </m:t>
-                </m:r>
-                <m:r>
-                  <w:rPr>
-                    <w:rFonts w:ascii="Cambria Math" w:eastAsiaTheme="minorEastAsia" w:hAnsi="Cambria Math"/>
-                    <w:sz w:val="24"/>
-                    <w:szCs w:val="24"/>
-                  </w:rPr>
-                  <m:t xml:space="preserve">11, </m:t>
-                </m:r>
-                <m:r>
-                  <w:rPr>
-                    <w:rFonts w:ascii="Cambria Math" w:eastAsiaTheme="minorEastAsia" w:hAnsi="Cambria Math"/>
-                    <w:sz w:val="24"/>
-                    <w:szCs w:val="24"/>
-                  </w:rPr>
-                  <m:t>20</m:t>
-                </m:r>
-                <m:r>
-                  <w:rPr>
-                    <w:rFonts w:ascii="Cambria Math" w:eastAsiaTheme="minorEastAsia" w:hAnsi="Cambria Math"/>
-                    <w:sz w:val="24"/>
-                    <w:szCs w:val="24"/>
-                  </w:rPr>
-                  <m:t>19</m:t>
+                  <m:t>2       March 1, 2019≤ DOB&lt; March 11, 2019</m:t>
                 </m:r>
                 <m:ctrlPr>
                   <w:rPr>
@@ -290,103 +82,7 @@
                     <w:sz w:val="24"/>
                     <w:szCs w:val="24"/>
                   </w:rPr>
-                  <m:t xml:space="preserve">3             </m:t>
-                </m:r>
-                <m:r>
-                  <w:rPr>
-                    <w:rFonts w:ascii="Cambria Math" w:eastAsiaTheme="minorEastAsia" w:hAnsi="Cambria Math"/>
-                    <w:sz w:val="24"/>
-                    <w:szCs w:val="24"/>
-                  </w:rPr>
-                  <m:t>Mar</m:t>
-                </m:r>
-                <m:r>
-                  <w:rPr>
-                    <w:rFonts w:ascii="Cambria Math" w:eastAsiaTheme="minorEastAsia" w:hAnsi="Cambria Math"/>
-                    <w:sz w:val="24"/>
-                    <w:szCs w:val="24"/>
-                  </w:rPr>
-                  <m:t>ch</m:t>
-                </m:r>
-                <m:r>
-                  <w:rPr>
-                    <w:rFonts w:ascii="Cambria Math" w:eastAsiaTheme="minorEastAsia" w:hAnsi="Cambria Math"/>
-                    <w:sz w:val="24"/>
-                    <w:szCs w:val="24"/>
-                  </w:rPr>
-                  <m:t xml:space="preserve"> </m:t>
-                </m:r>
-                <m:r>
-                  <w:rPr>
-                    <w:rFonts w:ascii="Cambria Math" w:eastAsiaTheme="minorEastAsia" w:hAnsi="Cambria Math"/>
-                    <w:sz w:val="24"/>
-                    <w:szCs w:val="24"/>
-                  </w:rPr>
-                  <m:t xml:space="preserve">11, </m:t>
-                </m:r>
-                <m:r>
-                  <w:rPr>
-                    <w:rFonts w:ascii="Cambria Math" w:eastAsiaTheme="minorEastAsia" w:hAnsi="Cambria Math"/>
-                    <w:sz w:val="24"/>
-                    <w:szCs w:val="24"/>
-                  </w:rPr>
-                  <m:t>20</m:t>
-                </m:r>
-                <m:r>
-                  <w:rPr>
-                    <w:rFonts w:ascii="Cambria Math" w:eastAsiaTheme="minorEastAsia" w:hAnsi="Cambria Math"/>
-                    <w:sz w:val="24"/>
-                    <w:szCs w:val="24"/>
-                  </w:rPr>
-                  <m:t>19</m:t>
-                </m:r>
-                <m:r>
-                  <w:rPr>
-                    <w:rFonts w:ascii="Cambria Math" w:eastAsiaTheme="minorEastAsia" w:hAnsi="Cambria Math"/>
-                    <w:sz w:val="24"/>
-                    <w:szCs w:val="24"/>
-                  </w:rPr>
-                  <m:t xml:space="preserve"> ≤ </m:t>
-                </m:r>
-                <m:r>
-                  <w:rPr>
-                    <w:rFonts w:ascii="Cambria Math" w:eastAsiaTheme="minorEastAsia" w:hAnsi="Cambria Math"/>
-                    <w:sz w:val="24"/>
-                    <w:szCs w:val="24"/>
-                  </w:rPr>
-                  <m:t>DOB</m:t>
-                </m:r>
-                <m:r>
-                  <w:rPr>
-                    <w:rFonts w:ascii="Cambria Math" w:eastAsiaTheme="minorEastAsia" w:hAnsi="Cambria Math"/>
-                    <w:sz w:val="24"/>
-                    <w:szCs w:val="24"/>
-                  </w:rPr>
-                  <m:t>&lt;</m:t>
-                </m:r>
-                <m:r>
-                  <w:rPr>
-                    <w:rFonts w:ascii="Cambria Math" w:eastAsiaTheme="minorEastAsia" w:hAnsi="Cambria Math"/>
-                    <w:sz w:val="24"/>
-                    <w:szCs w:val="24"/>
-                  </w:rPr>
-                  <m:t xml:space="preserve">Feb 7, </m:t>
-                </m:r>
-                <m:r>
-                  <w:rPr>
-                    <w:rFonts w:ascii="Cambria Math" w:eastAsiaTheme="minorEastAsia" w:hAnsi="Cambria Math"/>
-                    <w:sz w:val="24"/>
-                    <w:szCs w:val="24"/>
-                  </w:rPr>
-                  <m:t>20</m:t>
-                </m:r>
-                <m:r>
-                  <w:rPr>
-                    <w:rFonts w:ascii="Cambria Math" w:eastAsiaTheme="minorEastAsia" w:hAnsi="Cambria Math"/>
-                    <w:sz w:val="24"/>
-                    <w:szCs w:val="24"/>
-                  </w:rPr>
-                  <m:t>21</m:t>
+                  <m:t>3             March 11, 2019 ≤ DOB&lt;Feb 7, 2021</m:t>
                 </m:r>
                 <m:ctrlPr>
                   <w:rPr>
@@ -404,63 +100,7 @@
                     <w:sz w:val="24"/>
                     <w:szCs w:val="24"/>
                   </w:rPr>
-                  <m:t xml:space="preserve">4 </m:t>
-                </m:r>
-                <m:r>
-                  <w:rPr>
-                    <w:rFonts w:ascii="Cambria Math" w:eastAsiaTheme="minorEastAsia" w:hAnsi="Cambria Math"/>
-                    <w:sz w:val="24"/>
-                    <w:szCs w:val="24"/>
-                  </w:rPr>
-                  <m:t xml:space="preserve"> </m:t>
-                </m:r>
-                <m:r>
-                  <w:rPr>
-                    <w:rFonts w:ascii="Cambria Math" w:eastAsiaTheme="minorEastAsia" w:hAnsi="Cambria Math"/>
-                    <w:sz w:val="24"/>
-                    <w:szCs w:val="24"/>
-                  </w:rPr>
-                  <m:t xml:space="preserve">                                                 </m:t>
-                </m:r>
-                <m:r>
-                  <w:rPr>
-                    <w:rFonts w:ascii="Cambria Math" w:eastAsiaTheme="minorEastAsia" w:hAnsi="Cambria Math"/>
-                    <w:sz w:val="24"/>
-                    <w:szCs w:val="24"/>
-                  </w:rPr>
-                  <m:t>DOB</m:t>
-                </m:r>
-                <m:r>
-                  <w:rPr>
-                    <w:rFonts w:ascii="Cambria Math" w:eastAsiaTheme="minorEastAsia" w:hAnsi="Cambria Math"/>
-                    <w:sz w:val="24"/>
-                    <w:szCs w:val="24"/>
-                  </w:rPr>
-                  <m:t xml:space="preserve">≥ </m:t>
-                </m:r>
-                <m:r>
-                  <w:rPr>
-                    <w:rFonts w:ascii="Cambria Math" w:eastAsiaTheme="minorEastAsia" w:hAnsi="Cambria Math"/>
-                    <w:sz w:val="24"/>
-                    <w:szCs w:val="24"/>
-                  </w:rPr>
-                  <m:t xml:space="preserve">Feb 7, </m:t>
-                </m:r>
-                <m:r>
-                  <w:rPr>
-                    <w:rFonts w:ascii="Cambria Math" w:eastAsiaTheme="minorEastAsia" w:hAnsi="Cambria Math"/>
-                    <w:sz w:val="24"/>
-                    <w:szCs w:val="24"/>
-                  </w:rPr>
-                  <m:t>20</m:t>
-                </m:r>
-                <m:r>
-                  <w:rPr>
-                    <w:rFonts w:ascii="Cambria Math" w:eastAsiaTheme="minorEastAsia" w:hAnsi="Cambria Math"/>
-                    <w:sz w:val="24"/>
-                    <w:szCs w:val="24"/>
-                  </w:rPr>
-                  <m:t>21</m:t>
+                  <m:t>4                                                   DOB≥ Feb 7, 2021</m:t>
                 </m:r>
               </m:e>
             </m:eqArr>
@@ -620,512 +260,600 @@
           <w:rtl/>
         </w:rPr>
       </w:pPr>
-      <m:oMathPara>
-        <m:oMath>
-          <m:sSub>
-            <m:sSubPr>
-              <m:ctrlPr>
-                <w:rPr>
-                  <w:rFonts w:ascii="Cambria Math" w:hAnsi="Cambria Math" w:cstheme="majorHAnsi"/>
-                  <w:i/>
-                  <w:sz w:val="28"/>
-                  <w:szCs w:val="28"/>
-                </w:rPr>
-              </m:ctrlPr>
-            </m:sSubPr>
-            <m:e>
-              <m:r>
-                <w:rPr>
-                  <w:rFonts w:ascii="Cambria Math" w:hAnsi="Cambria Math" w:cstheme="majorHAnsi"/>
-                  <w:sz w:val="28"/>
-                  <w:szCs w:val="28"/>
-                </w:rPr>
-                <m:t>X</m:t>
-              </m:r>
-            </m:e>
-            <m:sub>
-              <m:r>
-                <w:rPr>
-                  <w:rFonts w:ascii="Cambria Math" w:hAnsi="Cambria Math" w:cstheme="majorHAnsi"/>
-                  <w:sz w:val="28"/>
-                  <w:szCs w:val="28"/>
-                </w:rPr>
-                <m:t>Logistic 1 Y</m:t>
-              </m:r>
-            </m:sub>
-          </m:sSub>
-          <m:r>
-            <w:rPr>
-              <w:rFonts w:ascii="Cambria Math" w:hAnsi="Cambria Math" w:cstheme="majorHAnsi"/>
-              <w:sz w:val="28"/>
-              <w:szCs w:val="28"/>
-            </w:rPr>
-            <m:t xml:space="preserve"> = </m:t>
-          </m:r>
-          <m:sSub>
-            <m:sSubPr>
-              <m:ctrlPr>
-                <w:rPr>
-                  <w:rFonts w:ascii="Cambria Math" w:hAnsi="Cambria Math" w:cstheme="majorHAnsi"/>
-                  <w:i/>
-                  <w:sz w:val="28"/>
-                  <w:szCs w:val="28"/>
-                </w:rPr>
-              </m:ctrlPr>
-            </m:sSubPr>
-            <m:e>
-              <m:r>
-                <w:rPr>
-                  <w:rFonts w:ascii="Cambria Math" w:hAnsi="Cambria Math" w:cstheme="majorHAnsi"/>
-                  <w:sz w:val="28"/>
-                  <w:szCs w:val="28"/>
-                </w:rPr>
-                <m:t>β</m:t>
-              </m:r>
-            </m:e>
-            <m:sub>
-              <m:r>
-                <w:rPr>
-                  <w:rFonts w:ascii="Cambria Math" w:hAnsi="Cambria Math" w:cstheme="majorHAnsi"/>
-                  <w:sz w:val="28"/>
-                  <w:szCs w:val="28"/>
-                </w:rPr>
-                <m:t>0</m:t>
-              </m:r>
-            </m:sub>
-          </m:sSub>
-          <m:r>
-            <w:rPr>
-              <w:rFonts w:ascii="Cambria Math" w:hAnsi="Cambria Math" w:cstheme="majorHAnsi"/>
-              <w:sz w:val="28"/>
-              <w:szCs w:val="28"/>
-            </w:rPr>
-            <m:t xml:space="preserve"> + </m:t>
-          </m:r>
-          <m:sSub>
-            <m:sSubPr>
-              <m:ctrlPr>
-                <w:rPr>
-                  <w:rFonts w:ascii="Cambria Math" w:hAnsi="Cambria Math" w:cstheme="majorHAnsi"/>
-                  <w:i/>
-                  <w:sz w:val="28"/>
-                  <w:szCs w:val="28"/>
-                </w:rPr>
-              </m:ctrlPr>
-            </m:sSubPr>
-            <m:e>
-              <m:r>
-                <w:rPr>
-                  <w:rFonts w:ascii="Cambria Math" w:hAnsi="Cambria Math" w:cstheme="majorHAnsi"/>
-                  <w:sz w:val="28"/>
-                  <w:szCs w:val="28"/>
-                </w:rPr>
-                <m:t>β</m:t>
-              </m:r>
-            </m:e>
-            <m:sub>
-              <m:r>
-                <w:rPr>
-                  <w:rFonts w:ascii="Cambria Math" w:hAnsi="Cambria Math" w:cstheme="majorHAnsi"/>
-                  <w:sz w:val="28"/>
-                  <w:szCs w:val="28"/>
-                </w:rPr>
-                <m:t>1</m:t>
-              </m:r>
-            </m:sub>
-          </m:sSub>
-          <m:r>
-            <w:rPr>
-              <w:rFonts w:ascii="Cambria Math" w:hAnsi="Cambria Math" w:cstheme="majorHAnsi"/>
-              <w:sz w:val="28"/>
-              <w:szCs w:val="28"/>
-            </w:rPr>
-            <m:t>* SES group +</m:t>
-          </m:r>
-          <m:sSub>
-            <m:sSubPr>
-              <m:ctrlPr>
-                <w:rPr>
-                  <w:rFonts w:ascii="Cambria Math" w:hAnsi="Cambria Math" w:cstheme="majorHAnsi"/>
-                  <w:i/>
-                  <w:sz w:val="28"/>
-                  <w:szCs w:val="28"/>
-                </w:rPr>
-              </m:ctrlPr>
-            </m:sSubPr>
-            <m:e>
-              <m:r>
-                <w:rPr>
-                  <w:rFonts w:ascii="Cambria Math" w:hAnsi="Cambria Math" w:cstheme="majorHAnsi"/>
-                  <w:sz w:val="28"/>
-                  <w:szCs w:val="28"/>
-                </w:rPr>
-                <m:t>β</m:t>
-              </m:r>
-            </m:e>
-            <m:sub>
-              <m:r>
-                <w:rPr>
-                  <w:rFonts w:ascii="Cambria Math" w:hAnsi="Cambria Math" w:cstheme="majorHAnsi"/>
-                  <w:sz w:val="28"/>
-                  <w:szCs w:val="28"/>
-                </w:rPr>
-                <m:t>2</m:t>
-              </m:r>
-            </m:sub>
-          </m:sSub>
-          <m:r>
-            <w:rPr>
-              <w:rFonts w:ascii="Cambria Math" w:hAnsi="Cambria Math" w:cstheme="majorHAnsi"/>
-              <w:sz w:val="28"/>
-              <w:szCs w:val="28"/>
-            </w:rPr>
-            <m:t xml:space="preserve">* gender + </m:t>
-          </m:r>
-          <m:sSub>
-            <m:sSubPr>
-              <m:ctrlPr>
-                <w:rPr>
-                  <w:rFonts w:ascii="Cambria Math" w:hAnsi="Cambria Math" w:cstheme="majorHAnsi"/>
-                  <w:i/>
-                  <w:sz w:val="28"/>
-                  <w:szCs w:val="28"/>
-                </w:rPr>
-              </m:ctrlPr>
-            </m:sSubPr>
-            <m:e>
-              <m:r>
-                <w:rPr>
-                  <w:rFonts w:ascii="Cambria Math" w:hAnsi="Cambria Math" w:cstheme="majorHAnsi"/>
-                  <w:sz w:val="28"/>
-                  <w:szCs w:val="28"/>
-                </w:rPr>
-                <m:t>β</m:t>
-              </m:r>
-            </m:e>
-            <m:sub>
-              <m:r>
-                <w:rPr>
-                  <w:rFonts w:ascii="Cambria Math" w:hAnsi="Cambria Math" w:cstheme="majorHAnsi"/>
-                  <w:sz w:val="28"/>
-                  <w:szCs w:val="28"/>
-                </w:rPr>
-                <m:t>3</m:t>
-              </m:r>
-            </m:sub>
-          </m:sSub>
-          <m:r>
-            <w:rPr>
-              <w:rFonts w:ascii="Cambria Math" w:hAnsi="Cambria Math" w:cstheme="majorHAnsi"/>
-              <w:sz w:val="28"/>
-              <w:szCs w:val="28"/>
-            </w:rPr>
-            <m:t xml:space="preserve">* type of pregnancy + </m:t>
-          </m:r>
-          <m:sSub>
-            <m:sSubPr>
-              <m:ctrlPr>
-                <w:rPr>
-                  <w:rFonts w:ascii="Cambria Math" w:hAnsi="Cambria Math" w:cstheme="majorHAnsi"/>
-                  <w:i/>
-                  <w:sz w:val="28"/>
-                  <w:szCs w:val="28"/>
-                </w:rPr>
-              </m:ctrlPr>
-            </m:sSubPr>
-            <m:e>
-              <m:r>
-                <w:rPr>
-                  <w:rFonts w:ascii="Cambria Math" w:hAnsi="Cambria Math" w:cstheme="majorHAnsi"/>
-                  <w:sz w:val="28"/>
-                  <w:szCs w:val="28"/>
-                </w:rPr>
-                <m:t>β</m:t>
-              </m:r>
-            </m:e>
-            <m:sub>
-              <m:r>
-                <w:rPr>
-                  <w:rFonts w:ascii="Cambria Math" w:hAnsi="Cambria Math" w:cstheme="majorHAnsi"/>
-                  <w:sz w:val="28"/>
-                  <w:szCs w:val="28"/>
-                </w:rPr>
-                <m:t>4</m:t>
-              </m:r>
-            </m:sub>
-          </m:sSub>
-          <m:r>
-            <w:rPr>
-              <w:rFonts w:ascii="Cambria Math" w:hAnsi="Cambria Math" w:cstheme="majorHAnsi"/>
-              <w:sz w:val="28"/>
-              <w:szCs w:val="28"/>
-            </w:rPr>
-            <m:t xml:space="preserve">* mother diseases  + </m:t>
-          </m:r>
-          <m:sSub>
-            <m:sSubPr>
-              <m:ctrlPr>
-                <w:rPr>
-                  <w:rFonts w:ascii="Cambria Math" w:hAnsi="Cambria Math" w:cstheme="majorHAnsi"/>
-                  <w:i/>
-                  <w:sz w:val="28"/>
-                  <w:szCs w:val="28"/>
-                </w:rPr>
-              </m:ctrlPr>
-            </m:sSubPr>
-            <m:e>
-              <m:r>
-                <w:rPr>
-                  <w:rFonts w:ascii="Cambria Math" w:hAnsi="Cambria Math" w:cstheme="majorHAnsi"/>
-                  <w:sz w:val="28"/>
-                  <w:szCs w:val="28"/>
-                </w:rPr>
-                <m:t>β</m:t>
-              </m:r>
-            </m:e>
-            <m:sub>
-              <m:r>
-                <w:rPr>
-                  <w:rFonts w:ascii="Cambria Math" w:hAnsi="Cambria Math" w:cstheme="majorHAnsi"/>
-                  <w:sz w:val="28"/>
-                  <w:szCs w:val="28"/>
-                </w:rPr>
-                <m:t>5</m:t>
-              </m:r>
-            </m:sub>
-          </m:sSub>
-          <m:r>
-            <w:rPr>
-              <w:rFonts w:ascii="Cambria Math" w:hAnsi="Cambria Math" w:cstheme="majorHAnsi"/>
-              <w:sz w:val="28"/>
-              <w:szCs w:val="28"/>
-            </w:rPr>
-            <m:t xml:space="preserve">* father diseases </m:t>
-          </m:r>
-          <m:r>
-            <w:rPr>
-              <w:rFonts w:ascii="Cambria Math" w:hAnsi="Cambria Math"/>
-              <w:sz w:val="28"/>
-              <w:szCs w:val="28"/>
-            </w:rPr>
-            <m:t xml:space="preserve"> </m:t>
-          </m:r>
-          <m:r>
-            <w:rPr>
-              <w:rFonts w:ascii="Cambria Math" w:hAnsi="Cambria Math" w:cstheme="majorHAnsi"/>
-              <w:sz w:val="28"/>
-              <w:szCs w:val="28"/>
-            </w:rPr>
-            <m:t xml:space="preserve">+ </m:t>
-          </m:r>
-          <m:sSub>
-            <m:sSubPr>
-              <m:ctrlPr>
-                <w:rPr>
-                  <w:rFonts w:ascii="Cambria Math" w:hAnsi="Cambria Math" w:cstheme="majorHAnsi"/>
-                  <w:i/>
-                  <w:sz w:val="28"/>
-                  <w:szCs w:val="28"/>
-                </w:rPr>
-              </m:ctrlPr>
-            </m:sSubPr>
-            <m:e>
-              <m:r>
-                <w:rPr>
-                  <w:rFonts w:ascii="Cambria Math" w:hAnsi="Cambria Math" w:cstheme="majorHAnsi"/>
-                  <w:sz w:val="28"/>
-                  <w:szCs w:val="28"/>
-                </w:rPr>
-                <m:t>β</m:t>
-              </m:r>
-            </m:e>
-            <m:sub>
-              <m:r>
-                <w:rPr>
-                  <w:rFonts w:ascii="Cambria Math" w:hAnsi="Cambria Math" w:cstheme="majorHAnsi"/>
-                  <w:sz w:val="28"/>
-                  <w:szCs w:val="28"/>
-                </w:rPr>
-                <m:t>6</m:t>
-              </m:r>
-            </m:sub>
-          </m:sSub>
-          <m:r>
-            <w:rPr>
-              <w:rFonts w:ascii="Cambria Math" w:hAnsi="Cambria Math"/>
-              <w:sz w:val="28"/>
-              <w:szCs w:val="28"/>
-            </w:rPr>
-            <m:t xml:space="preserve">* mother year of birth + </m:t>
-          </m:r>
-          <m:sSub>
-            <m:sSubPr>
-              <m:ctrlPr>
-                <w:rPr>
-                  <w:rFonts w:ascii="Cambria Math" w:hAnsi="Cambria Math" w:cstheme="majorHAnsi"/>
-                  <w:i/>
-                  <w:sz w:val="28"/>
-                  <w:szCs w:val="28"/>
-                </w:rPr>
-              </m:ctrlPr>
-            </m:sSubPr>
-            <m:e>
-              <m:r>
-                <w:rPr>
-                  <w:rFonts w:ascii="Cambria Math" w:hAnsi="Cambria Math" w:cstheme="majorHAnsi"/>
-                  <w:sz w:val="28"/>
-                  <w:szCs w:val="28"/>
-                </w:rPr>
-                <m:t>β</m:t>
-              </m:r>
-            </m:e>
-            <m:sub>
-              <m:r>
-                <w:rPr>
-                  <w:rFonts w:ascii="Cambria Math" w:hAnsi="Cambria Math" w:cstheme="majorHAnsi"/>
-                  <w:sz w:val="28"/>
-                  <w:szCs w:val="28"/>
-                </w:rPr>
-                <m:t>7</m:t>
-              </m:r>
-            </m:sub>
-          </m:sSub>
-          <m:r>
-            <w:rPr>
-              <w:rFonts w:ascii="Cambria Math" w:hAnsi="Cambria Math"/>
-              <w:sz w:val="28"/>
-              <w:szCs w:val="28"/>
-            </w:rPr>
-            <m:t xml:space="preserve">* mother education + </m:t>
-          </m:r>
-          <m:sSub>
-            <m:sSubPr>
-              <m:ctrlPr>
-                <w:rPr>
-                  <w:rFonts w:ascii="Cambria Math" w:hAnsi="Cambria Math" w:cstheme="majorHAnsi"/>
-                  <w:i/>
-                  <w:sz w:val="28"/>
-                  <w:szCs w:val="28"/>
-                </w:rPr>
-              </m:ctrlPr>
-            </m:sSubPr>
-            <m:e>
-              <m:r>
-                <w:rPr>
-                  <w:rFonts w:ascii="Cambria Math" w:hAnsi="Cambria Math" w:cstheme="majorHAnsi"/>
-                  <w:sz w:val="28"/>
-                  <w:szCs w:val="28"/>
-                </w:rPr>
-                <m:t>β</m:t>
-              </m:r>
-            </m:e>
-            <m:sub>
-              <m:r>
-                <w:rPr>
-                  <w:rFonts w:ascii="Cambria Math" w:hAnsi="Cambria Math" w:cstheme="majorHAnsi"/>
-                  <w:sz w:val="28"/>
-                  <w:szCs w:val="28"/>
-                </w:rPr>
-                <m:t>8</m:t>
-              </m:r>
-            </m:sub>
-          </m:sSub>
-          <m:r>
-            <w:rPr>
-              <w:rFonts w:ascii="Cambria Math" w:hAnsi="Cambria Math"/>
-              <w:sz w:val="28"/>
-              <w:szCs w:val="28"/>
-            </w:rPr>
-            <m:t xml:space="preserve">* </m:t>
-          </m:r>
-          <m:r>
-            <m:rPr>
-              <m:sty m:val="p"/>
-            </m:rPr>
-            <w:rPr>
-              <w:rFonts w:ascii="Cambria Math" w:eastAsiaTheme="minorEastAsia" w:hAnsi="Cambria Math"/>
-              <w:sz w:val="28"/>
-              <w:szCs w:val="28"/>
-            </w:rPr>
-            <m:t>number of children</m:t>
-          </m:r>
-          <m:r>
-            <w:rPr>
-              <w:rFonts w:ascii="Cambria Math" w:hAnsi="Cambria Math"/>
-              <w:sz w:val="28"/>
-              <w:szCs w:val="28"/>
-            </w:rPr>
-            <m:t xml:space="preserve"> + </m:t>
-          </m:r>
-          <m:sSub>
-            <m:sSubPr>
-              <m:ctrlPr>
-                <w:rPr>
-                  <w:rFonts w:ascii="Cambria Math" w:hAnsi="Cambria Math" w:cstheme="majorHAnsi"/>
-                  <w:i/>
-                  <w:sz w:val="28"/>
-                  <w:szCs w:val="28"/>
-                </w:rPr>
-              </m:ctrlPr>
-            </m:sSubPr>
-            <m:e>
-              <m:r>
-                <w:rPr>
-                  <w:rFonts w:ascii="Cambria Math" w:hAnsi="Cambria Math" w:cstheme="majorHAnsi"/>
-                  <w:sz w:val="28"/>
-                  <w:szCs w:val="28"/>
-                </w:rPr>
-                <m:t>β</m:t>
-              </m:r>
-            </m:e>
-            <m:sub>
-              <m:r>
-                <w:rPr>
-                  <w:rFonts w:ascii="Cambria Math" w:hAnsi="Cambria Math" w:cstheme="majorHAnsi"/>
-                  <w:sz w:val="28"/>
-                  <w:szCs w:val="28"/>
-                </w:rPr>
-                <m:t>9</m:t>
-              </m:r>
-            </m:sub>
-          </m:sSub>
-          <m:r>
-            <w:rPr>
-              <w:rFonts w:ascii="Cambria Math" w:hAnsi="Cambria Math"/>
-              <w:sz w:val="28"/>
-              <w:szCs w:val="28"/>
-            </w:rPr>
-            <m:t xml:space="preserve">* </m:t>
-          </m:r>
-          <m:r>
-            <m:rPr>
-              <m:sty m:val="p"/>
-            </m:rPr>
-            <w:rPr>
-              <w:rFonts w:ascii="Cambria Math" w:eastAsiaTheme="minorEastAsia" w:hAnsi="Cambria Math"/>
-              <w:sz w:val="28"/>
-              <w:szCs w:val="28"/>
-            </w:rPr>
-            <m:t>covid</m:t>
-          </m:r>
-          <m:r>
-            <w:rPr>
-              <w:rFonts w:ascii="Cambria Math" w:hAnsi="Cambria Math"/>
-              <w:sz w:val="28"/>
-              <w:szCs w:val="28"/>
-            </w:rPr>
-            <m:t xml:space="preserve"> group </m:t>
-          </m:r>
-          <m:r>
-            <w:rPr>
-              <w:rFonts w:ascii="Cambria Math" w:hAnsi="Cambria Math" w:cstheme="majorHAnsi"/>
-              <w:sz w:val="28"/>
-              <w:szCs w:val="28"/>
-            </w:rPr>
-            <m:t xml:space="preserve"> </m:t>
-          </m:r>
-        </m:oMath>
-      </m:oMathPara>
+      <m:oMath>
+        <m:sSub>
+          <m:sSubPr>
+            <m:ctrlPr>
+              <w:rPr>
+                <w:rFonts w:ascii="Cambria Math" w:hAnsi="Cambria Math" w:cstheme="majorHAnsi"/>
+                <w:i/>
+                <w:sz w:val="28"/>
+                <w:szCs w:val="28"/>
+              </w:rPr>
+            </m:ctrlPr>
+          </m:sSubPr>
+          <m:e>
+            <m:r>
+              <w:rPr>
+                <w:rFonts w:ascii="Cambria Math" w:hAnsi="Cambria Math" w:cstheme="majorHAnsi"/>
+                <w:sz w:val="28"/>
+                <w:szCs w:val="28"/>
+              </w:rPr>
+              <m:t>X</m:t>
+            </m:r>
+          </m:e>
+          <m:sub>
+            <m:r>
+              <w:rPr>
+                <w:rFonts w:ascii="Cambria Math" w:hAnsi="Cambria Math" w:cstheme="majorHAnsi"/>
+                <w:sz w:val="28"/>
+                <w:szCs w:val="28"/>
+              </w:rPr>
+              <m:t>Logistic 1Y</m:t>
+            </m:r>
+          </m:sub>
+        </m:sSub>
+        <m:r>
+          <w:rPr>
+            <w:rFonts w:ascii="Cambria Math" w:hAnsi="Cambria Math" w:cstheme="majorHAnsi"/>
+            <w:sz w:val="28"/>
+            <w:szCs w:val="28"/>
+          </w:rPr>
+          <m:t xml:space="preserve"> = -0.8 + 0.2SE</m:t>
+        </m:r>
+        <m:sSub>
+          <m:sSubPr>
+            <m:ctrlPr>
+              <w:rPr>
+                <w:rFonts w:ascii="Cambria Math" w:hAnsi="Cambria Math" w:cstheme="majorHAnsi"/>
+                <w:i/>
+                <w:sz w:val="28"/>
+                <w:szCs w:val="28"/>
+              </w:rPr>
+            </m:ctrlPr>
+          </m:sSubPr>
+          <m:e>
+            <m:r>
+              <w:rPr>
+                <w:rFonts w:ascii="Cambria Math" w:hAnsi="Cambria Math" w:cstheme="majorHAnsi"/>
+                <w:sz w:val="28"/>
+                <w:szCs w:val="28"/>
+              </w:rPr>
+              <m:t>S</m:t>
+            </m:r>
+          </m:e>
+          <m:sub>
+            <m:r>
+              <w:rPr>
+                <w:rFonts w:ascii="Cambria Math" w:hAnsi="Cambria Math" w:cstheme="majorHAnsi"/>
+                <w:sz w:val="28"/>
+                <w:szCs w:val="28"/>
+              </w:rPr>
+              <m:t>6-8</m:t>
+            </m:r>
+          </m:sub>
+        </m:sSub>
+        <m:r>
+          <w:rPr>
+            <w:rFonts w:ascii="Cambria Math" w:hAnsi="Cambria Math" w:cstheme="majorHAnsi"/>
+            <w:sz w:val="28"/>
+            <w:szCs w:val="28"/>
+          </w:rPr>
+          <m:t>+0.05SE</m:t>
+        </m:r>
+        <m:sSub>
+          <m:sSubPr>
+            <m:ctrlPr>
+              <w:rPr>
+                <w:rFonts w:ascii="Cambria Math" w:hAnsi="Cambria Math" w:cstheme="majorHAnsi"/>
+                <w:i/>
+                <w:sz w:val="28"/>
+                <w:szCs w:val="28"/>
+              </w:rPr>
+            </m:ctrlPr>
+          </m:sSubPr>
+          <m:e>
+            <m:r>
+              <w:rPr>
+                <w:rFonts w:ascii="Cambria Math" w:hAnsi="Cambria Math" w:cstheme="majorHAnsi"/>
+                <w:sz w:val="28"/>
+                <w:szCs w:val="28"/>
+              </w:rPr>
+              <m:t>S</m:t>
+            </m:r>
+          </m:e>
+          <m:sub>
+            <m:r>
+              <w:rPr>
+                <w:rFonts w:ascii="Cambria Math" w:hAnsi="Cambria Math" w:cstheme="majorHAnsi"/>
+                <w:sz w:val="28"/>
+                <w:szCs w:val="28"/>
+              </w:rPr>
+              <m:t>9-10</m:t>
+            </m:r>
+          </m:sub>
+        </m:sSub>
+        <m:r>
+          <w:rPr>
+            <w:rFonts w:ascii="Cambria Math" w:hAnsi="Cambria Math" w:cstheme="majorHAnsi"/>
+            <w:sz w:val="28"/>
+            <w:szCs w:val="28"/>
+          </w:rPr>
+          <m:t>-0.2Gende</m:t>
+        </m:r>
+        <m:sSup>
+          <m:sSupPr>
+            <m:ctrlPr>
+              <w:rPr>
+                <w:rFonts w:ascii="Cambria Math" w:hAnsi="Cambria Math" w:cstheme="majorHAnsi"/>
+                <w:i/>
+                <w:sz w:val="28"/>
+                <w:szCs w:val="28"/>
+              </w:rPr>
+            </m:ctrlPr>
+          </m:sSupPr>
+          <m:e>
+            <m:r>
+              <w:rPr>
+                <w:rFonts w:ascii="Cambria Math" w:hAnsi="Cambria Math" w:cstheme="majorHAnsi"/>
+                <w:sz w:val="28"/>
+                <w:szCs w:val="28"/>
+              </w:rPr>
+              <m:t>r</m:t>
+            </m:r>
+          </m:e>
+          <m:sup>
+            <m:r>
+              <w:rPr>
+                <w:rFonts w:ascii="Cambria Math" w:hAnsi="Cambria Math" w:cstheme="majorHAnsi"/>
+                <w:sz w:val="28"/>
+                <w:szCs w:val="28"/>
+              </w:rPr>
+              <m:t>*</m:t>
+            </m:r>
+          </m:sup>
+        </m:sSup>
+        <m:r>
+          <w:rPr>
+            <w:rFonts w:ascii="Cambria Math" w:hAnsi="Cambria Math" w:cstheme="majorHAnsi"/>
+            <w:sz w:val="28"/>
+            <w:szCs w:val="28"/>
+          </w:rPr>
+          <m:t xml:space="preserve"> +0.02Moth</m:t>
+        </m:r>
+        <m:r>
+          <w:rPr>
+            <w:rFonts w:ascii="Cambria Math" w:hAnsi="Cambria Math"/>
+            <w:sz w:val="28"/>
+            <w:szCs w:val="28"/>
+          </w:rPr>
+          <m:t xml:space="preserve">er </m:t>
+        </m:r>
+        <m:r>
+          <w:rPr>
+            <w:rFonts w:ascii="Cambria Math" w:hAnsi="Cambria Math" w:cstheme="majorHAnsi"/>
+            <w:sz w:val="28"/>
+            <w:szCs w:val="28"/>
+          </w:rPr>
+          <m:t xml:space="preserve">diseases </m:t>
+        </m:r>
+        <m:r>
+          <w:rPr>
+            <w:rFonts w:ascii="Cambria Math" w:hAnsi="Cambria Math"/>
+            <w:sz w:val="28"/>
+            <w:szCs w:val="28"/>
+          </w:rPr>
+          <m:t xml:space="preserve"> + 0.22Father </m:t>
+        </m:r>
+        <m:r>
+          <w:rPr>
+            <w:rFonts w:ascii="Cambria Math" w:hAnsi="Cambria Math" w:cstheme="majorHAnsi"/>
+            <w:sz w:val="28"/>
+            <w:szCs w:val="28"/>
+          </w:rPr>
+          <m:t>diseases-0.01Mother year of birth-0.11Mother etucatio</m:t>
+        </m:r>
+        <m:sSub>
+          <m:sSubPr>
+            <m:ctrlPr>
+              <w:rPr>
+                <w:rFonts w:ascii="Cambria Math" w:hAnsi="Cambria Math" w:cstheme="majorHAnsi"/>
+                <w:i/>
+                <w:sz w:val="28"/>
+                <w:szCs w:val="28"/>
+              </w:rPr>
+            </m:ctrlPr>
+          </m:sSubPr>
+          <m:e>
+            <m:r>
+              <w:rPr>
+                <w:rFonts w:ascii="Cambria Math" w:hAnsi="Cambria Math" w:cstheme="majorHAnsi"/>
+                <w:sz w:val="28"/>
+                <w:szCs w:val="28"/>
+              </w:rPr>
+              <m:t>n</m:t>
+            </m:r>
+          </m:e>
+          <m:sub>
+            <m:r>
+              <w:rPr>
+                <w:rFonts w:ascii="Cambria Math" w:hAnsi="Cambria Math" w:cstheme="majorHAnsi"/>
+                <w:sz w:val="28"/>
+                <w:szCs w:val="28"/>
+              </w:rPr>
+              <m:t>2</m:t>
+            </m:r>
+          </m:sub>
+        </m:sSub>
+        <m:r>
+          <w:rPr>
+            <w:rFonts w:ascii="Cambria Math" w:hAnsi="Cambria Math" w:cstheme="majorHAnsi"/>
+            <w:sz w:val="28"/>
+            <w:szCs w:val="28"/>
+          </w:rPr>
+          <m:t>+0.166Mother etucatio</m:t>
+        </m:r>
+        <m:sSub>
+          <m:sSubPr>
+            <m:ctrlPr>
+              <w:rPr>
+                <w:rFonts w:ascii="Cambria Math" w:hAnsi="Cambria Math" w:cstheme="majorHAnsi"/>
+                <w:i/>
+                <w:sz w:val="28"/>
+                <w:szCs w:val="28"/>
+              </w:rPr>
+            </m:ctrlPr>
+          </m:sSubPr>
+          <m:e>
+            <m:r>
+              <w:rPr>
+                <w:rFonts w:ascii="Cambria Math" w:hAnsi="Cambria Math" w:cstheme="majorHAnsi"/>
+                <w:sz w:val="28"/>
+                <w:szCs w:val="28"/>
+              </w:rPr>
+              <m:t>n</m:t>
+            </m:r>
+          </m:e>
+          <m:sub>
+            <m:r>
+              <w:rPr>
+                <w:rFonts w:ascii="Cambria Math" w:hAnsi="Cambria Math" w:cstheme="majorHAnsi"/>
+                <w:sz w:val="28"/>
+                <w:szCs w:val="28"/>
+              </w:rPr>
+              <m:t>3</m:t>
+            </m:r>
+          </m:sub>
+        </m:sSub>
+        <m:r>
+          <w:rPr>
+            <w:rFonts w:ascii="Cambria Math" w:hAnsi="Cambria Math" w:cstheme="majorHAnsi"/>
+            <w:sz w:val="28"/>
+            <w:szCs w:val="28"/>
+          </w:rPr>
+          <m:t>-0.15Number of children</m:t>
+        </m:r>
+        <m:sSup>
+          <m:sSupPr>
+            <m:ctrlPr>
+              <w:rPr>
+                <w:rFonts w:ascii="Cambria Math" w:hAnsi="Cambria Math" w:cstheme="majorHAnsi"/>
+                <w:i/>
+                <w:sz w:val="28"/>
+                <w:szCs w:val="28"/>
+              </w:rPr>
+            </m:ctrlPr>
+          </m:sSupPr>
+          <m:e>
+            <m:r>
+              <w:rPr>
+                <w:rFonts w:ascii="Cambria Math" w:hAnsi="Cambria Math" w:cstheme="majorHAnsi"/>
+                <w:sz w:val="28"/>
+                <w:szCs w:val="28"/>
+              </w:rPr>
+              <m:t>s</m:t>
+            </m:r>
+          </m:e>
+          <m:sup>
+            <m:r>
+              <w:rPr>
+                <w:rFonts w:ascii="Cambria Math" w:hAnsi="Cambria Math" w:cstheme="majorHAnsi"/>
+                <w:sz w:val="28"/>
+                <w:szCs w:val="28"/>
+              </w:rPr>
+              <m:t>**</m:t>
+            </m:r>
+          </m:sup>
+        </m:sSup>
+        <m:r>
+          <w:rPr>
+            <w:rFonts w:ascii="Cambria Math" w:hAnsi="Cambria Math" w:cstheme="majorHAnsi"/>
+            <w:sz w:val="28"/>
+            <w:szCs w:val="28"/>
+          </w:rPr>
+          <m:t>+0.17Type of pregnenc</m:t>
+        </m:r>
+        <m:sSub>
+          <m:sSubPr>
+            <m:ctrlPr>
+              <w:rPr>
+                <w:rFonts w:ascii="Cambria Math" w:hAnsi="Cambria Math" w:cstheme="majorHAnsi"/>
+                <w:i/>
+                <w:sz w:val="28"/>
+                <w:szCs w:val="28"/>
+              </w:rPr>
+            </m:ctrlPr>
+          </m:sSubPr>
+          <m:e>
+            <m:r>
+              <w:rPr>
+                <w:rFonts w:ascii="Cambria Math" w:hAnsi="Cambria Math" w:cstheme="majorHAnsi"/>
+                <w:sz w:val="28"/>
+                <w:szCs w:val="28"/>
+              </w:rPr>
+              <m:t>y</m:t>
+            </m:r>
+          </m:e>
+          <m:sub>
+            <m:r>
+              <w:rPr>
+                <w:rFonts w:ascii="Cambria Math" w:hAnsi="Cambria Math" w:cstheme="majorHAnsi"/>
+                <w:sz w:val="28"/>
+                <w:szCs w:val="28"/>
+              </w:rPr>
+              <m:t>1</m:t>
+            </m:r>
+          </m:sub>
+        </m:sSub>
+        <m:r>
+          <w:rPr>
+            <w:rFonts w:ascii="Cambria Math" w:hAnsi="Cambria Math" w:cstheme="majorHAnsi"/>
+            <w:sz w:val="28"/>
+            <w:szCs w:val="28"/>
+          </w:rPr>
+          <m:t>+0.29*Vaccine 1Y-0.12Nursing at 12Month</m:t>
+        </m:r>
+        <m:sSub>
+          <m:sSubPr>
+            <m:ctrlPr>
+              <w:rPr>
+                <w:rFonts w:ascii="Cambria Math" w:hAnsi="Cambria Math" w:cstheme="majorHAnsi"/>
+                <w:i/>
+                <w:sz w:val="28"/>
+                <w:szCs w:val="28"/>
+              </w:rPr>
+            </m:ctrlPr>
+          </m:sSubPr>
+          <m:e>
+            <m:r>
+              <w:rPr>
+                <w:rFonts w:ascii="Cambria Math" w:hAnsi="Cambria Math" w:cstheme="majorHAnsi"/>
+                <w:sz w:val="28"/>
+                <w:szCs w:val="28"/>
+              </w:rPr>
+              <m:t>s</m:t>
+            </m:r>
+          </m:e>
+          <m:sub>
+            <m:r>
+              <w:rPr>
+                <w:rFonts w:ascii="Cambria Math" w:hAnsi="Cambria Math" w:cstheme="majorHAnsi"/>
+                <w:sz w:val="28"/>
+                <w:szCs w:val="28"/>
+              </w:rPr>
+              <m:t>2</m:t>
+            </m:r>
+          </m:sub>
+        </m:sSub>
+        <m:r>
+          <w:rPr>
+            <w:rFonts w:ascii="Cambria Math" w:hAnsi="Cambria Math" w:cstheme="majorHAnsi"/>
+            <w:sz w:val="28"/>
+            <w:szCs w:val="28"/>
+          </w:rPr>
+          <m:t>+0.03Nursing at 12Month</m:t>
+        </m:r>
+        <m:sSub>
+          <m:sSubPr>
+            <m:ctrlPr>
+              <w:rPr>
+                <w:rFonts w:ascii="Cambria Math" w:hAnsi="Cambria Math" w:cstheme="majorHAnsi"/>
+                <w:i/>
+                <w:sz w:val="28"/>
+                <w:szCs w:val="28"/>
+              </w:rPr>
+            </m:ctrlPr>
+          </m:sSubPr>
+          <m:e>
+            <m:r>
+              <w:rPr>
+                <w:rFonts w:ascii="Cambria Math" w:hAnsi="Cambria Math" w:cstheme="majorHAnsi"/>
+                <w:sz w:val="28"/>
+                <w:szCs w:val="28"/>
+              </w:rPr>
+              <m:t>s</m:t>
+            </m:r>
+          </m:e>
+          <m:sub>
+            <m:r>
+              <w:rPr>
+                <w:rFonts w:ascii="Cambria Math" w:hAnsi="Cambria Math" w:cstheme="majorHAnsi"/>
+                <w:sz w:val="28"/>
+                <w:szCs w:val="28"/>
+              </w:rPr>
+              <m:t>3</m:t>
+            </m:r>
+          </m:sub>
+        </m:sSub>
+        <m:r>
+          <w:rPr>
+            <w:rFonts w:ascii="Cambria Math" w:hAnsi="Cambria Math" w:cstheme="majorHAnsi"/>
+            <w:sz w:val="28"/>
+            <w:szCs w:val="28"/>
+          </w:rPr>
+          <m:t>+0.55Covid tim</m:t>
+        </m:r>
+        <m:sSubSup>
+          <m:sSubSupPr>
+            <m:ctrlPr>
+              <w:rPr>
+                <w:rFonts w:ascii="Cambria Math" w:hAnsi="Cambria Math" w:cstheme="majorHAnsi"/>
+                <w:i/>
+                <w:sz w:val="28"/>
+                <w:szCs w:val="28"/>
+              </w:rPr>
+            </m:ctrlPr>
+          </m:sSubSupPr>
+          <m:e>
+            <m:r>
+              <w:rPr>
+                <w:rFonts w:ascii="Cambria Math" w:hAnsi="Cambria Math" w:cstheme="majorHAnsi"/>
+                <w:sz w:val="28"/>
+                <w:szCs w:val="28"/>
+              </w:rPr>
+              <m:t>e</m:t>
+            </m:r>
+          </m:e>
+          <m:sub>
+            <m:r>
+              <w:rPr>
+                <w:rFonts w:ascii="Cambria Math" w:hAnsi="Cambria Math" w:cstheme="majorHAnsi"/>
+                <w:sz w:val="28"/>
+                <w:szCs w:val="28"/>
+              </w:rPr>
+              <m:t>2</m:t>
+            </m:r>
+          </m:sub>
+          <m:sup>
+            <m:r>
+              <w:rPr>
+                <w:rFonts w:ascii="Cambria Math" w:hAnsi="Cambria Math" w:cstheme="majorHAnsi"/>
+                <w:sz w:val="28"/>
+                <w:szCs w:val="28"/>
+              </w:rPr>
+              <m:t>**</m:t>
+            </m:r>
+          </m:sup>
+        </m:sSubSup>
+        <m:r>
+          <w:rPr>
+            <w:rFonts w:ascii="Cambria Math" w:hAnsi="Cambria Math" w:cstheme="majorHAnsi"/>
+            <w:sz w:val="28"/>
+            <w:szCs w:val="28"/>
+          </w:rPr>
+          <m:t xml:space="preserve"> +0.79Covid tim</m:t>
+        </m:r>
+        <m:sSubSup>
+          <m:sSubSupPr>
+            <m:ctrlPr>
+              <w:rPr>
+                <w:rFonts w:ascii="Cambria Math" w:hAnsi="Cambria Math" w:cstheme="majorHAnsi"/>
+                <w:i/>
+                <w:sz w:val="28"/>
+                <w:szCs w:val="28"/>
+              </w:rPr>
+            </m:ctrlPr>
+          </m:sSubSupPr>
+          <m:e>
+            <m:r>
+              <w:rPr>
+                <w:rFonts w:ascii="Cambria Math" w:hAnsi="Cambria Math" w:cstheme="majorHAnsi"/>
+                <w:sz w:val="28"/>
+                <w:szCs w:val="28"/>
+              </w:rPr>
+              <m:t>e</m:t>
+            </m:r>
+          </m:e>
+          <m:sub>
+            <m:r>
+              <w:rPr>
+                <w:rFonts w:ascii="Cambria Math" w:hAnsi="Cambria Math" w:cstheme="majorHAnsi"/>
+                <w:sz w:val="28"/>
+                <w:szCs w:val="28"/>
+              </w:rPr>
+              <m:t>3</m:t>
+            </m:r>
+          </m:sub>
+          <m:sup>
+            <m:r>
+              <w:rPr>
+                <w:rFonts w:ascii="Cambria Math" w:hAnsi="Cambria Math" w:cstheme="majorHAnsi"/>
+                <w:sz w:val="28"/>
+                <w:szCs w:val="28"/>
+              </w:rPr>
+              <m:t>***</m:t>
+            </m:r>
+          </m:sup>
+        </m:sSubSup>
+        <m:r>
+          <w:rPr>
+            <w:rFonts w:ascii="Cambria Math" w:hAnsi="Cambria Math" w:cstheme="majorHAnsi"/>
+            <w:sz w:val="28"/>
+            <w:szCs w:val="28"/>
+          </w:rPr>
+          <m:t xml:space="preserve"> +0.75Covid tim</m:t>
+        </m:r>
+        <m:sSubSup>
+          <m:sSubSupPr>
+            <m:ctrlPr>
+              <w:rPr>
+                <w:rFonts w:ascii="Cambria Math" w:hAnsi="Cambria Math" w:cstheme="majorHAnsi"/>
+                <w:i/>
+                <w:sz w:val="28"/>
+                <w:szCs w:val="28"/>
+              </w:rPr>
+            </m:ctrlPr>
+          </m:sSubSupPr>
+          <m:e>
+            <m:r>
+              <w:rPr>
+                <w:rFonts w:ascii="Cambria Math" w:hAnsi="Cambria Math" w:cstheme="majorHAnsi"/>
+                <w:sz w:val="28"/>
+                <w:szCs w:val="28"/>
+              </w:rPr>
+              <m:t>e</m:t>
+            </m:r>
+          </m:e>
+          <m:sub>
+            <m:r>
+              <w:rPr>
+                <w:rFonts w:ascii="Cambria Math" w:hAnsi="Cambria Math" w:cstheme="majorHAnsi"/>
+                <w:sz w:val="28"/>
+                <w:szCs w:val="28"/>
+              </w:rPr>
+              <m:t>4</m:t>
+            </m:r>
+          </m:sub>
+          <m:sup>
+            <m:r>
+              <w:rPr>
+                <w:rFonts w:ascii="Cambria Math" w:hAnsi="Cambria Math" w:cstheme="majorHAnsi"/>
+                <w:sz w:val="28"/>
+                <w:szCs w:val="28"/>
+              </w:rPr>
+              <m:t>***</m:t>
+            </m:r>
+          </m:sup>
+        </m:sSubSup>
+        <m:r>
+          <w:rPr>
+            <w:rFonts w:ascii="Cambria Math" w:hAnsi="Cambria Math" w:cstheme="majorHAnsi"/>
+            <w:sz w:val="28"/>
+            <w:szCs w:val="28"/>
+          </w:rPr>
+          <m:t xml:space="preserve"> +</m:t>
+        </m:r>
+      </m:oMath>
+      <w:r>
+        <w:rPr>
+          <w:rFonts w:ascii="Cambria Math" w:hAnsi="Cambria Math"/>
+          <w:i/>
+          <w:sz w:val="28"/>
+          <w:szCs w:val="28"/>
+          <w:rtl/>
+        </w:rPr>
+        <w:t xml:space="preserve"> </w:t>
+      </w:r>
     </w:p>
     <w:p>
       <w:pPr>

</xml_diff>

<commit_message>
update the primary draft
</commit_message>
<xml_diff>
--- a/Equations.docx
+++ b/Equations.docx
@@ -238,6 +238,2466 @@
           </m:f>
         </m:oMath>
       </m:oMathPara>
+    </w:p>
+    <w:p>
+      <w:pPr>
+        <w:bidi w:val="0"/>
+        <w:rPr>
+          <w:rFonts w:eastAsiaTheme="minorEastAsia"/>
+          <w:sz w:val="28"/>
+          <w:szCs w:val="28"/>
+        </w:rPr>
+      </w:pPr>
+    </w:p>
+    <w:p>
+      <w:pPr>
+        <w:bidi w:val="0"/>
+        <w:rPr>
+          <w:rFonts w:eastAsiaTheme="minorEastAsia"/>
+          <w:sz w:val="28"/>
+          <w:szCs w:val="28"/>
+        </w:rPr>
+      </w:pPr>
+      <m:oMath>
+        <m:r>
+          <w:rPr>
+            <w:rFonts w:ascii="Cambria Math" w:eastAsiaTheme="minorEastAsia" w:hAnsi="Cambria Math"/>
+            <w:sz w:val="28"/>
+            <w:szCs w:val="28"/>
+          </w:rPr>
+          <m:t>Bas</m:t>
+        </m:r>
+        <m:sSub>
+          <m:sSubPr>
+            <m:ctrlPr>
+              <w:rPr>
+                <w:rFonts w:ascii="Cambria Math" w:eastAsiaTheme="minorEastAsia" w:hAnsi="Cambria Math"/>
+                <w:i/>
+                <w:sz w:val="28"/>
+                <w:szCs w:val="28"/>
+              </w:rPr>
+            </m:ctrlPr>
+          </m:sSubPr>
+          <m:e>
+            <m:r>
+              <w:rPr>
+                <w:rFonts w:ascii="Cambria Math" w:eastAsiaTheme="minorEastAsia" w:hAnsi="Cambria Math"/>
+                <w:sz w:val="28"/>
+                <w:szCs w:val="28"/>
+              </w:rPr>
+              <m:t>e</m:t>
+            </m:r>
+          </m:e>
+          <m:sub>
+            <m:r>
+              <w:rPr>
+                <w:rFonts w:ascii="Cambria Math" w:eastAsiaTheme="minorEastAsia" w:hAnsi="Cambria Math"/>
+                <w:sz w:val="28"/>
+                <w:szCs w:val="28"/>
+              </w:rPr>
+              <m:t>second year</m:t>
+            </m:r>
+          </m:sub>
+        </m:sSub>
+        <m:r>
+          <w:rPr>
+            <w:rFonts w:ascii="Cambria Math" w:eastAsiaTheme="minorEastAsia" w:hAnsi="Cambria Math"/>
+            <w:sz w:val="28"/>
+            <w:szCs w:val="28"/>
+          </w:rPr>
+          <m:t xml:space="preserve">= </m:t>
+        </m:r>
+        <m:sSub>
+          <m:sSubPr>
+            <m:ctrlPr>
+              <w:rPr>
+                <w:rFonts w:ascii="Cambria Math" w:eastAsiaTheme="minorEastAsia" w:hAnsi="Cambria Math"/>
+                <w:i/>
+                <w:sz w:val="28"/>
+                <w:szCs w:val="28"/>
+              </w:rPr>
+            </m:ctrlPr>
+          </m:sSubPr>
+          <m:e>
+            <m:r>
+              <w:rPr>
+                <w:rFonts w:ascii="Cambria Math" w:eastAsiaTheme="minorEastAsia" w:hAnsi="Cambria Math"/>
+                <w:sz w:val="28"/>
+                <w:szCs w:val="28"/>
+              </w:rPr>
+              <m:t>β</m:t>
+            </m:r>
+          </m:e>
+          <m:sub>
+            <m:r>
+              <w:rPr>
+                <w:rFonts w:ascii="Cambria Math" w:eastAsiaTheme="minorEastAsia" w:hAnsi="Cambria Math"/>
+                <w:sz w:val="28"/>
+                <w:szCs w:val="28"/>
+              </w:rPr>
+              <m:t>0</m:t>
+            </m:r>
+          </m:sub>
+        </m:sSub>
+        <m:r>
+          <w:rPr>
+            <w:rFonts w:ascii="Cambria Math" w:eastAsiaTheme="minorEastAsia" w:hAnsi="Cambria Math"/>
+            <w:sz w:val="28"/>
+            <w:szCs w:val="28"/>
+          </w:rPr>
+          <m:t xml:space="preserve">+ </m:t>
+        </m:r>
+        <m:sSub>
+          <m:sSubPr>
+            <m:ctrlPr>
+              <w:rPr>
+                <w:rFonts w:ascii="Cambria Math" w:eastAsiaTheme="minorEastAsia" w:hAnsi="Cambria Math"/>
+                <w:i/>
+                <w:sz w:val="28"/>
+                <w:szCs w:val="28"/>
+              </w:rPr>
+            </m:ctrlPr>
+          </m:sSubPr>
+          <m:e>
+            <m:r>
+              <w:rPr>
+                <w:rFonts w:ascii="Cambria Math" w:eastAsiaTheme="minorEastAsia" w:hAnsi="Cambria Math"/>
+                <w:sz w:val="28"/>
+                <w:szCs w:val="28"/>
+              </w:rPr>
+              <m:t>β</m:t>
+            </m:r>
+          </m:e>
+          <m:sub>
+            <m:r>
+              <w:rPr>
+                <w:rFonts w:ascii="Cambria Math" w:eastAsiaTheme="minorEastAsia" w:hAnsi="Cambria Math"/>
+                <w:sz w:val="28"/>
+                <w:szCs w:val="28"/>
+              </w:rPr>
+              <m:t>1</m:t>
+            </m:r>
+          </m:sub>
+        </m:sSub>
+        <m:sSub>
+          <m:sSubPr>
+            <m:ctrlPr>
+              <w:rPr>
+                <w:rFonts w:ascii="Cambria Math" w:eastAsiaTheme="minorEastAsia" w:hAnsi="Cambria Math"/>
+                <w:i/>
+                <w:sz w:val="28"/>
+                <w:szCs w:val="28"/>
+              </w:rPr>
+            </m:ctrlPr>
+          </m:sSubPr>
+          <m:e>
+            <m:sSub>
+              <m:sSubPr>
+                <m:ctrlPr>
+                  <w:rPr>
+                    <w:rFonts w:ascii="Cambria Math" w:eastAsiaTheme="minorEastAsia" w:hAnsi="Cambria Math"/>
+                    <w:i/>
+                    <w:sz w:val="28"/>
+                    <w:szCs w:val="28"/>
+                  </w:rPr>
+                </m:ctrlPr>
+              </m:sSubPr>
+              <m:e>
+                <m:r>
+                  <w:rPr>
+                    <w:rFonts w:ascii="Cambria Math" w:eastAsiaTheme="minorEastAsia" w:hAnsi="Cambria Math"/>
+                    <w:sz w:val="28"/>
+                    <w:szCs w:val="28"/>
+                  </w:rPr>
+                  <m:t>1</m:t>
+                </m:r>
+              </m:e>
+              <m:sub>
+                <m:r>
+                  <w:rPr>
+                    <w:rFonts w:ascii="Cambria Math" w:eastAsiaTheme="minorEastAsia" w:hAnsi="Cambria Math"/>
+                    <w:sz w:val="28"/>
+                    <w:szCs w:val="28"/>
+                  </w:rPr>
+                  <m:t>ses</m:t>
+                </m:r>
+              </m:sub>
+            </m:sSub>
+          </m:e>
+          <m:sub>
+            <m:r>
+              <w:rPr>
+                <w:rFonts w:ascii="Cambria Math" w:eastAsiaTheme="minorEastAsia" w:hAnsi="Cambria Math"/>
+                <w:sz w:val="28"/>
+                <w:szCs w:val="28"/>
+              </w:rPr>
+              <m:t>6-8</m:t>
+            </m:r>
+          </m:sub>
+        </m:sSub>
+        <m:r>
+          <w:rPr>
+            <w:rFonts w:ascii="Cambria Math" w:eastAsiaTheme="minorEastAsia" w:hAnsi="Cambria Math"/>
+            <w:sz w:val="28"/>
+            <w:szCs w:val="28"/>
+          </w:rPr>
+          <m:t>+</m:t>
+        </m:r>
+        <m:sSub>
+          <m:sSubPr>
+            <m:ctrlPr>
+              <w:rPr>
+                <w:rFonts w:ascii="Cambria Math" w:eastAsiaTheme="minorEastAsia" w:hAnsi="Cambria Math"/>
+                <w:i/>
+                <w:sz w:val="28"/>
+                <w:szCs w:val="28"/>
+              </w:rPr>
+            </m:ctrlPr>
+          </m:sSubPr>
+          <m:e>
+            <m:r>
+              <w:rPr>
+                <w:rFonts w:ascii="Cambria Math" w:eastAsiaTheme="minorEastAsia" w:hAnsi="Cambria Math"/>
+                <w:sz w:val="28"/>
+                <w:szCs w:val="28"/>
+              </w:rPr>
+              <m:t>β</m:t>
+            </m:r>
+          </m:e>
+          <m:sub>
+            <m:r>
+              <w:rPr>
+                <w:rFonts w:ascii="Cambria Math" w:eastAsiaTheme="minorEastAsia" w:hAnsi="Cambria Math"/>
+                <w:sz w:val="28"/>
+                <w:szCs w:val="28"/>
+              </w:rPr>
+              <m:t>2</m:t>
+            </m:r>
+          </m:sub>
+        </m:sSub>
+        <m:sSub>
+          <m:sSubPr>
+            <m:ctrlPr>
+              <w:rPr>
+                <w:rFonts w:ascii="Cambria Math" w:eastAsiaTheme="minorEastAsia" w:hAnsi="Cambria Math"/>
+                <w:i/>
+                <w:sz w:val="28"/>
+                <w:szCs w:val="28"/>
+              </w:rPr>
+            </m:ctrlPr>
+          </m:sSubPr>
+          <m:e>
+            <m:r>
+              <w:rPr>
+                <w:rFonts w:ascii="Cambria Math" w:eastAsiaTheme="minorEastAsia" w:hAnsi="Cambria Math"/>
+                <w:sz w:val="28"/>
+                <w:szCs w:val="28"/>
+              </w:rPr>
+              <m:t>1</m:t>
+            </m:r>
+          </m:e>
+          <m:sub>
+            <m:r>
+              <w:rPr>
+                <w:rFonts w:ascii="Cambria Math" w:eastAsiaTheme="minorEastAsia" w:hAnsi="Cambria Math"/>
+                <w:sz w:val="28"/>
+                <w:szCs w:val="28"/>
+              </w:rPr>
+              <m:t>se</m:t>
+            </m:r>
+            <m:sSub>
+              <m:sSubPr>
+                <m:ctrlPr>
+                  <w:rPr>
+                    <w:rFonts w:ascii="Cambria Math" w:eastAsiaTheme="minorEastAsia" w:hAnsi="Cambria Math"/>
+                    <w:i/>
+                    <w:sz w:val="28"/>
+                    <w:szCs w:val="28"/>
+                  </w:rPr>
+                </m:ctrlPr>
+              </m:sSubPr>
+              <m:e>
+                <m:r>
+                  <w:rPr>
+                    <w:rFonts w:ascii="Cambria Math" w:eastAsiaTheme="minorEastAsia" w:hAnsi="Cambria Math"/>
+                    <w:sz w:val="28"/>
+                    <w:szCs w:val="28"/>
+                  </w:rPr>
+                  <m:t>s</m:t>
+                </m:r>
+              </m:e>
+              <m:sub>
+                <m:r>
+                  <w:rPr>
+                    <w:rFonts w:ascii="Cambria Math" w:eastAsiaTheme="minorEastAsia" w:hAnsi="Cambria Math"/>
+                    <w:sz w:val="28"/>
+                    <w:szCs w:val="28"/>
+                  </w:rPr>
+                  <m:t>9-10</m:t>
+                </m:r>
+              </m:sub>
+            </m:sSub>
+            <m:r>
+              <w:rPr>
+                <w:rFonts w:ascii="Cambria Math" w:eastAsiaTheme="minorEastAsia" w:hAnsi="Cambria Math"/>
+                <w:sz w:val="28"/>
+                <w:szCs w:val="28"/>
+              </w:rPr>
+              <m:t xml:space="preserve"> </m:t>
+            </m:r>
+          </m:sub>
+        </m:sSub>
+        <m:r>
+          <w:rPr>
+            <w:rFonts w:ascii="Cambria Math" w:eastAsiaTheme="minorEastAsia" w:hAnsi="Cambria Math"/>
+            <w:sz w:val="28"/>
+            <w:szCs w:val="28"/>
+          </w:rPr>
+          <m:t>+</m:t>
+        </m:r>
+        <m:sSub>
+          <m:sSubPr>
+            <m:ctrlPr>
+              <w:rPr>
+                <w:rFonts w:ascii="Cambria Math" w:eastAsiaTheme="minorEastAsia" w:hAnsi="Cambria Math"/>
+                <w:i/>
+                <w:sz w:val="28"/>
+                <w:szCs w:val="28"/>
+              </w:rPr>
+            </m:ctrlPr>
+          </m:sSubPr>
+          <m:e>
+            <m:r>
+              <w:rPr>
+                <w:rFonts w:ascii="Cambria Math" w:eastAsiaTheme="minorEastAsia" w:hAnsi="Cambria Math"/>
+                <w:sz w:val="28"/>
+                <w:szCs w:val="28"/>
+              </w:rPr>
+              <m:t>β</m:t>
+            </m:r>
+          </m:e>
+          <m:sub>
+            <m:r>
+              <w:rPr>
+                <w:rFonts w:ascii="Cambria Math" w:eastAsiaTheme="minorEastAsia" w:hAnsi="Cambria Math"/>
+                <w:sz w:val="28"/>
+                <w:szCs w:val="28"/>
+              </w:rPr>
+              <m:t>3</m:t>
+            </m:r>
+          </m:sub>
+        </m:sSub>
+        <m:sSub>
+          <m:sSubPr>
+            <m:ctrlPr>
+              <w:rPr>
+                <w:rFonts w:ascii="Cambria Math" w:eastAsiaTheme="minorEastAsia" w:hAnsi="Cambria Math"/>
+                <w:i/>
+                <w:sz w:val="28"/>
+                <w:szCs w:val="28"/>
+              </w:rPr>
+            </m:ctrlPr>
+          </m:sSubPr>
+          <m:e>
+            <m:r>
+              <w:rPr>
+                <w:rFonts w:ascii="Cambria Math" w:eastAsiaTheme="minorEastAsia" w:hAnsi="Cambria Math"/>
+                <w:sz w:val="28"/>
+                <w:szCs w:val="28"/>
+              </w:rPr>
+              <m:t>1</m:t>
+            </m:r>
+          </m:e>
+          <m:sub>
+            <m:r>
+              <w:rPr>
+                <w:rFonts w:ascii="Cambria Math" w:eastAsiaTheme="minorEastAsia" w:hAnsi="Cambria Math"/>
+                <w:sz w:val="28"/>
+                <w:szCs w:val="28"/>
+              </w:rPr>
+              <m:t>female</m:t>
+            </m:r>
+          </m:sub>
+        </m:sSub>
+        <m:r>
+          <w:rPr>
+            <w:rFonts w:ascii="Cambria Math" w:eastAsiaTheme="minorEastAsia" w:hAnsi="Cambria Math"/>
+            <w:sz w:val="28"/>
+            <w:szCs w:val="28"/>
+          </w:rPr>
+          <m:t>+</m:t>
+        </m:r>
+        <m:sSub>
+          <m:sSubPr>
+            <m:ctrlPr>
+              <w:rPr>
+                <w:rFonts w:ascii="Cambria Math" w:eastAsiaTheme="minorEastAsia" w:hAnsi="Cambria Math"/>
+                <w:i/>
+                <w:sz w:val="28"/>
+                <w:szCs w:val="28"/>
+              </w:rPr>
+            </m:ctrlPr>
+          </m:sSubPr>
+          <m:e>
+            <m:r>
+              <w:rPr>
+                <w:rFonts w:ascii="Cambria Math" w:eastAsiaTheme="minorEastAsia" w:hAnsi="Cambria Math"/>
+                <w:sz w:val="28"/>
+                <w:szCs w:val="28"/>
+              </w:rPr>
+              <m:t>β</m:t>
+            </m:r>
+          </m:e>
+          <m:sub>
+            <m:r>
+              <w:rPr>
+                <w:rFonts w:ascii="Cambria Math" w:eastAsiaTheme="minorEastAsia" w:hAnsi="Cambria Math"/>
+                <w:sz w:val="28"/>
+                <w:szCs w:val="28"/>
+              </w:rPr>
+              <m:t>4</m:t>
+            </m:r>
+          </m:sub>
+        </m:sSub>
+        <m:sSub>
+          <m:sSubPr>
+            <m:ctrlPr>
+              <w:rPr>
+                <w:rFonts w:ascii="Cambria Math" w:eastAsiaTheme="minorEastAsia" w:hAnsi="Cambria Math"/>
+                <w:i/>
+                <w:sz w:val="28"/>
+                <w:szCs w:val="28"/>
+              </w:rPr>
+            </m:ctrlPr>
+          </m:sSubPr>
+          <m:e>
+            <m:r>
+              <w:rPr>
+                <w:rFonts w:ascii="Cambria Math" w:eastAsiaTheme="minorEastAsia" w:hAnsi="Cambria Math"/>
+                <w:sz w:val="28"/>
+                <w:szCs w:val="28"/>
+              </w:rPr>
+              <m:t>1</m:t>
+            </m:r>
+          </m:e>
+          <m:sub>
+            <m:r>
+              <w:rPr>
+                <w:rFonts w:ascii="Cambria Math" w:eastAsiaTheme="minorEastAsia" w:hAnsi="Cambria Math"/>
+                <w:sz w:val="28"/>
+                <w:szCs w:val="28"/>
+              </w:rPr>
+              <m:t>sibiling</m:t>
+            </m:r>
+            <m:sSub>
+              <m:sSubPr>
+                <m:ctrlPr>
+                  <w:rPr>
+                    <w:rFonts w:ascii="Cambria Math" w:eastAsiaTheme="minorEastAsia" w:hAnsi="Cambria Math"/>
+                    <w:i/>
+                    <w:sz w:val="28"/>
+                    <w:szCs w:val="28"/>
+                  </w:rPr>
+                </m:ctrlPr>
+              </m:sSubPr>
+              <m:e>
+                <m:r>
+                  <w:rPr>
+                    <w:rFonts w:ascii="Cambria Math" w:eastAsiaTheme="minorEastAsia" w:hAnsi="Cambria Math"/>
+                    <w:sz w:val="28"/>
+                    <w:szCs w:val="28"/>
+                  </w:rPr>
+                  <m:t>s</m:t>
+                </m:r>
+              </m:e>
+              <m:sub>
+                <m:r>
+                  <w:rPr>
+                    <w:rFonts w:ascii="Cambria Math" w:eastAsiaTheme="minorEastAsia" w:hAnsi="Cambria Math"/>
+                    <w:sz w:val="28"/>
+                    <w:szCs w:val="28"/>
+                  </w:rPr>
+                  <m:t>1-2</m:t>
+                </m:r>
+              </m:sub>
+            </m:sSub>
+          </m:sub>
+        </m:sSub>
+        <m:r>
+          <w:rPr>
+            <w:rFonts w:ascii="Cambria Math" w:eastAsiaTheme="minorEastAsia" w:hAnsi="Cambria Math"/>
+            <w:sz w:val="28"/>
+            <w:szCs w:val="28"/>
+          </w:rPr>
+          <m:t xml:space="preserve">+ </m:t>
+        </m:r>
+        <m:sSub>
+          <m:sSubPr>
+            <m:ctrlPr>
+              <w:rPr>
+                <w:rFonts w:ascii="Cambria Math" w:eastAsiaTheme="minorEastAsia" w:hAnsi="Cambria Math"/>
+                <w:i/>
+                <w:sz w:val="28"/>
+                <w:szCs w:val="28"/>
+              </w:rPr>
+            </m:ctrlPr>
+          </m:sSubPr>
+          <m:e>
+            <m:r>
+              <w:rPr>
+                <w:rFonts w:ascii="Cambria Math" w:eastAsiaTheme="minorEastAsia" w:hAnsi="Cambria Math"/>
+                <w:sz w:val="28"/>
+                <w:szCs w:val="28"/>
+              </w:rPr>
+              <m:t>β</m:t>
+            </m:r>
+          </m:e>
+          <m:sub>
+            <m:r>
+              <w:rPr>
+                <w:rFonts w:ascii="Cambria Math" w:eastAsiaTheme="minorEastAsia" w:hAnsi="Cambria Math"/>
+                <w:sz w:val="28"/>
+                <w:szCs w:val="28"/>
+              </w:rPr>
+              <m:t>5</m:t>
+            </m:r>
+          </m:sub>
+        </m:sSub>
+        <m:sSub>
+          <m:sSubPr>
+            <m:ctrlPr>
+              <w:rPr>
+                <w:rFonts w:ascii="Cambria Math" w:eastAsiaTheme="minorEastAsia" w:hAnsi="Cambria Math"/>
+                <w:i/>
+                <w:sz w:val="28"/>
+                <w:szCs w:val="28"/>
+              </w:rPr>
+            </m:ctrlPr>
+          </m:sSubPr>
+          <m:e>
+            <m:sSub>
+              <m:sSubPr>
+                <m:ctrlPr>
+                  <w:rPr>
+                    <w:rFonts w:ascii="Cambria Math" w:eastAsiaTheme="minorEastAsia" w:hAnsi="Cambria Math"/>
+                    <w:i/>
+                    <w:sz w:val="28"/>
+                    <w:szCs w:val="28"/>
+                  </w:rPr>
+                </m:ctrlPr>
+              </m:sSubPr>
+              <m:e>
+                <m:r>
+                  <w:rPr>
+                    <w:rFonts w:ascii="Cambria Math" w:eastAsiaTheme="minorEastAsia" w:hAnsi="Cambria Math"/>
+                    <w:sz w:val="28"/>
+                    <w:szCs w:val="28"/>
+                  </w:rPr>
+                  <m:t>1</m:t>
+                </m:r>
+              </m:e>
+              <m:sub>
+                <m:r>
+                  <w:rPr>
+                    <w:rFonts w:ascii="Cambria Math" w:eastAsiaTheme="minorEastAsia" w:hAnsi="Cambria Math"/>
+                    <w:sz w:val="28"/>
+                    <w:szCs w:val="28"/>
+                  </w:rPr>
+                  <m:t>sibilings</m:t>
+                </m:r>
+              </m:sub>
+            </m:sSub>
+          </m:e>
+          <m:sub>
+            <m:r>
+              <w:rPr>
+                <w:rFonts w:ascii="Cambria Math" w:eastAsiaTheme="minorEastAsia" w:hAnsi="Cambria Math"/>
+                <w:sz w:val="28"/>
+                <w:szCs w:val="28"/>
+              </w:rPr>
+              <m:t>3+</m:t>
+            </m:r>
+          </m:sub>
+        </m:sSub>
+        <m:r>
+          <w:rPr>
+            <w:rFonts w:ascii="Cambria Math" w:eastAsiaTheme="minorEastAsia" w:hAnsi="Cambria Math"/>
+            <w:sz w:val="28"/>
+            <w:szCs w:val="28"/>
+          </w:rPr>
+          <m:t xml:space="preserve">+ </m:t>
+        </m:r>
+        <m:sSub>
+          <m:sSubPr>
+            <m:ctrlPr>
+              <w:rPr>
+                <w:rFonts w:ascii="Cambria Math" w:eastAsiaTheme="minorEastAsia" w:hAnsi="Cambria Math"/>
+                <w:i/>
+                <w:sz w:val="28"/>
+                <w:szCs w:val="28"/>
+              </w:rPr>
+            </m:ctrlPr>
+          </m:sSubPr>
+          <m:e>
+            <m:r>
+              <w:rPr>
+                <w:rFonts w:ascii="Cambria Math" w:eastAsiaTheme="minorEastAsia" w:hAnsi="Cambria Math"/>
+                <w:sz w:val="28"/>
+                <w:szCs w:val="28"/>
+              </w:rPr>
+              <m:t>β</m:t>
+            </m:r>
+          </m:e>
+          <m:sub>
+            <m:r>
+              <w:rPr>
+                <w:rFonts w:ascii="Cambria Math" w:eastAsiaTheme="minorEastAsia" w:hAnsi="Cambria Math"/>
+                <w:sz w:val="28"/>
+                <w:szCs w:val="28"/>
+              </w:rPr>
+              <m:t>6</m:t>
+            </m:r>
+          </m:sub>
+        </m:sSub>
+        <m:sSub>
+          <m:sSubPr>
+            <m:ctrlPr>
+              <w:rPr>
+                <w:rFonts w:ascii="Cambria Math" w:eastAsiaTheme="minorEastAsia" w:hAnsi="Cambria Math"/>
+                <w:i/>
+                <w:sz w:val="28"/>
+                <w:szCs w:val="28"/>
+              </w:rPr>
+            </m:ctrlPr>
+          </m:sSubPr>
+          <m:e>
+            <m:r>
+              <w:rPr>
+                <w:rFonts w:ascii="Cambria Math" w:eastAsiaTheme="minorEastAsia" w:hAnsi="Cambria Math"/>
+                <w:sz w:val="28"/>
+                <w:szCs w:val="28"/>
+              </w:rPr>
+              <m:t>1</m:t>
+            </m:r>
+          </m:e>
+          <m:sub>
+            <m:r>
+              <w:rPr>
+                <w:rFonts w:ascii="Cambria Math" w:eastAsiaTheme="minorEastAsia" w:hAnsi="Cambria Math"/>
+                <w:sz w:val="28"/>
+                <w:szCs w:val="28"/>
+              </w:rPr>
+              <m:t>delivary.natural</m:t>
+            </m:r>
+          </m:sub>
+        </m:sSub>
+        <m:r>
+          <w:rPr>
+            <w:rFonts w:ascii="Cambria Math" w:eastAsiaTheme="minorEastAsia" w:hAnsi="Cambria Math"/>
+            <w:sz w:val="28"/>
+            <w:szCs w:val="28"/>
+          </w:rPr>
+          <m:t>+</m:t>
+        </m:r>
+        <m:sSub>
+          <m:sSubPr>
+            <m:ctrlPr>
+              <w:rPr>
+                <w:rFonts w:ascii="Cambria Math" w:eastAsiaTheme="minorEastAsia" w:hAnsi="Cambria Math"/>
+                <w:i/>
+                <w:sz w:val="28"/>
+                <w:szCs w:val="28"/>
+              </w:rPr>
+            </m:ctrlPr>
+          </m:sSubPr>
+          <m:e>
+            <m:r>
+              <w:rPr>
+                <w:rFonts w:ascii="Cambria Math" w:eastAsiaTheme="minorEastAsia" w:hAnsi="Cambria Math"/>
+                <w:sz w:val="28"/>
+                <w:szCs w:val="28"/>
+              </w:rPr>
+              <m:t>β</m:t>
+            </m:r>
+          </m:e>
+          <m:sub>
+            <m:r>
+              <w:rPr>
+                <w:rFonts w:ascii="Cambria Math" w:eastAsiaTheme="minorEastAsia" w:hAnsi="Cambria Math"/>
+                <w:sz w:val="28"/>
+                <w:szCs w:val="28"/>
+              </w:rPr>
+              <m:t>7</m:t>
+            </m:r>
+          </m:sub>
+        </m:sSub>
+        <m:sSub>
+          <m:sSubPr>
+            <m:ctrlPr>
+              <w:rPr>
+                <w:rFonts w:ascii="Cambria Math" w:eastAsiaTheme="minorEastAsia" w:hAnsi="Cambria Math"/>
+                <w:i/>
+                <w:sz w:val="28"/>
+                <w:szCs w:val="28"/>
+              </w:rPr>
+            </m:ctrlPr>
+          </m:sSubPr>
+          <m:e>
+            <m:r>
+              <w:rPr>
+                <w:rFonts w:ascii="Cambria Math" w:eastAsiaTheme="minorEastAsia" w:hAnsi="Cambria Math"/>
+                <w:sz w:val="28"/>
+                <w:szCs w:val="28"/>
+              </w:rPr>
+              <m:t>1</m:t>
+            </m:r>
+          </m:e>
+          <m:sub>
+            <m:r>
+              <w:rPr>
+                <w:rFonts w:ascii="Cambria Math" w:eastAsiaTheme="minorEastAsia" w:hAnsi="Cambria Math"/>
+                <w:sz w:val="28"/>
+                <w:szCs w:val="28"/>
+              </w:rPr>
+              <m:t>preg.spon</m:t>
+            </m:r>
+          </m:sub>
+        </m:sSub>
+        <m:r>
+          <w:rPr>
+            <w:rFonts w:ascii="Cambria Math" w:eastAsiaTheme="minorEastAsia" w:hAnsi="Cambria Math"/>
+            <w:sz w:val="28"/>
+            <w:szCs w:val="28"/>
+          </w:rPr>
+          <m:t>+</m:t>
+        </m:r>
+        <m:sSub>
+          <m:sSubPr>
+            <m:ctrlPr>
+              <w:rPr>
+                <w:rFonts w:ascii="Cambria Math" w:eastAsiaTheme="minorEastAsia" w:hAnsi="Cambria Math"/>
+                <w:i/>
+                <w:sz w:val="28"/>
+                <w:szCs w:val="28"/>
+              </w:rPr>
+            </m:ctrlPr>
+          </m:sSubPr>
+          <m:e>
+            <m:r>
+              <w:rPr>
+                <w:rFonts w:ascii="Cambria Math" w:eastAsiaTheme="minorEastAsia" w:hAnsi="Cambria Math"/>
+                <w:sz w:val="28"/>
+                <w:szCs w:val="28"/>
+              </w:rPr>
+              <m:t>β</m:t>
+            </m:r>
+          </m:e>
+          <m:sub>
+            <m:r>
+              <w:rPr>
+                <w:rFonts w:ascii="Cambria Math" w:eastAsiaTheme="minorEastAsia" w:hAnsi="Cambria Math"/>
+                <w:sz w:val="28"/>
+                <w:szCs w:val="28"/>
+              </w:rPr>
+              <m:t>8</m:t>
+            </m:r>
+          </m:sub>
+        </m:sSub>
+        <m:sSub>
+          <m:sSubPr>
+            <m:ctrlPr>
+              <w:rPr>
+                <w:rFonts w:ascii="Cambria Math" w:eastAsiaTheme="minorEastAsia" w:hAnsi="Cambria Math"/>
+                <w:i/>
+                <w:sz w:val="28"/>
+                <w:szCs w:val="28"/>
+              </w:rPr>
+            </m:ctrlPr>
+          </m:sSubPr>
+          <m:e>
+            <m:r>
+              <w:rPr>
+                <w:rFonts w:ascii="Cambria Math" w:eastAsiaTheme="minorEastAsia" w:hAnsi="Cambria Math"/>
+                <w:sz w:val="28"/>
+                <w:szCs w:val="28"/>
+              </w:rPr>
+              <m:t>1</m:t>
+            </m:r>
+          </m:e>
+          <m:sub>
+            <m:r>
+              <w:rPr>
+                <w:rFonts w:ascii="Cambria Math" w:eastAsiaTheme="minorEastAsia" w:hAnsi="Cambria Math"/>
+                <w:sz w:val="28"/>
+                <w:szCs w:val="28"/>
+              </w:rPr>
+              <m:t>feed.comb</m:t>
+            </m:r>
+          </m:sub>
+        </m:sSub>
+        <m:r>
+          <w:rPr>
+            <w:rFonts w:ascii="Cambria Math" w:eastAsiaTheme="minorEastAsia" w:hAnsi="Cambria Math"/>
+            <w:sz w:val="28"/>
+            <w:szCs w:val="28"/>
+          </w:rPr>
+          <m:t>+</m:t>
+        </m:r>
+        <m:sSub>
+          <m:sSubPr>
+            <m:ctrlPr>
+              <w:rPr>
+                <w:rFonts w:ascii="Cambria Math" w:eastAsiaTheme="minorEastAsia" w:hAnsi="Cambria Math"/>
+                <w:i/>
+                <w:sz w:val="28"/>
+                <w:szCs w:val="28"/>
+              </w:rPr>
+            </m:ctrlPr>
+          </m:sSubPr>
+          <m:e>
+            <m:r>
+              <w:rPr>
+                <w:rFonts w:ascii="Cambria Math" w:eastAsiaTheme="minorEastAsia" w:hAnsi="Cambria Math"/>
+                <w:sz w:val="28"/>
+                <w:szCs w:val="28"/>
+              </w:rPr>
+              <m:t>β</m:t>
+            </m:r>
+          </m:e>
+          <m:sub>
+            <m:r>
+              <w:rPr>
+                <w:rFonts w:ascii="Cambria Math" w:eastAsiaTheme="minorEastAsia" w:hAnsi="Cambria Math"/>
+                <w:sz w:val="28"/>
+                <w:szCs w:val="28"/>
+              </w:rPr>
+              <m:t>9</m:t>
+            </m:r>
+          </m:sub>
+        </m:sSub>
+        <m:sSub>
+          <m:sSubPr>
+            <m:ctrlPr>
+              <w:rPr>
+                <w:rFonts w:ascii="Cambria Math" w:eastAsiaTheme="minorEastAsia" w:hAnsi="Cambria Math"/>
+                <w:i/>
+                <w:sz w:val="28"/>
+                <w:szCs w:val="28"/>
+              </w:rPr>
+            </m:ctrlPr>
+          </m:sSubPr>
+          <m:e>
+            <m:r>
+              <w:rPr>
+                <w:rFonts w:ascii="Cambria Math" w:eastAsiaTheme="minorEastAsia" w:hAnsi="Cambria Math"/>
+                <w:sz w:val="28"/>
+                <w:szCs w:val="28"/>
+              </w:rPr>
+              <m:t>1</m:t>
+            </m:r>
+          </m:e>
+          <m:sub>
+            <m:r>
+              <w:rPr>
+                <w:rFonts w:ascii="Cambria Math" w:eastAsiaTheme="minorEastAsia" w:hAnsi="Cambria Math"/>
+                <w:sz w:val="28"/>
+                <w:szCs w:val="28"/>
+              </w:rPr>
+              <m:t>feed.CMF</m:t>
+            </m:r>
+          </m:sub>
+        </m:sSub>
+        <m:r>
+          <w:rPr>
+            <w:rFonts w:ascii="Cambria Math" w:eastAsiaTheme="minorEastAsia" w:hAnsi="Cambria Math"/>
+            <w:sz w:val="28"/>
+            <w:szCs w:val="28"/>
+          </w:rPr>
+          <m:t>+</m:t>
+        </m:r>
+        <m:sSub>
+          <m:sSubPr>
+            <m:ctrlPr>
+              <w:rPr>
+                <w:rFonts w:ascii="Cambria Math" w:eastAsiaTheme="minorEastAsia" w:hAnsi="Cambria Math"/>
+                <w:i/>
+                <w:sz w:val="28"/>
+                <w:szCs w:val="28"/>
+              </w:rPr>
+            </m:ctrlPr>
+          </m:sSubPr>
+          <m:e>
+            <m:r>
+              <w:rPr>
+                <w:rFonts w:ascii="Cambria Math" w:eastAsiaTheme="minorEastAsia" w:hAnsi="Cambria Math"/>
+                <w:sz w:val="28"/>
+                <w:szCs w:val="28"/>
+              </w:rPr>
+              <m:t>β</m:t>
+            </m:r>
+          </m:e>
+          <m:sub>
+            <m:r>
+              <w:rPr>
+                <w:rFonts w:ascii="Cambria Math" w:eastAsiaTheme="minorEastAsia" w:hAnsi="Cambria Math"/>
+                <w:sz w:val="28"/>
+                <w:szCs w:val="28"/>
+              </w:rPr>
+              <m:t>10</m:t>
+            </m:r>
+          </m:sub>
+        </m:sSub>
+        <m:sSub>
+          <m:sSubPr>
+            <m:ctrlPr>
+              <w:rPr>
+                <w:rFonts w:ascii="Cambria Math" w:eastAsiaTheme="minorEastAsia" w:hAnsi="Cambria Math"/>
+                <w:i/>
+                <w:sz w:val="28"/>
+                <w:szCs w:val="28"/>
+              </w:rPr>
+            </m:ctrlPr>
+          </m:sSubPr>
+          <m:e>
+            <m:r>
+              <w:rPr>
+                <w:rFonts w:ascii="Cambria Math" w:eastAsiaTheme="minorEastAsia" w:hAnsi="Cambria Math"/>
+                <w:sz w:val="28"/>
+                <w:szCs w:val="28"/>
+              </w:rPr>
+              <m:t>1</m:t>
+            </m:r>
+          </m:e>
+          <m:sub>
+            <m:r>
+              <w:rPr>
+                <w:rFonts w:ascii="Cambria Math" w:eastAsiaTheme="minorEastAsia" w:hAnsi="Cambria Math"/>
+                <w:sz w:val="28"/>
+                <w:szCs w:val="28"/>
+              </w:rPr>
+              <m:t>helthy.father</m:t>
+            </m:r>
+          </m:sub>
+        </m:sSub>
+        <m:r>
+          <w:rPr>
+            <w:rFonts w:ascii="Cambria Math" w:eastAsiaTheme="minorEastAsia" w:hAnsi="Cambria Math"/>
+            <w:sz w:val="28"/>
+            <w:szCs w:val="28"/>
+          </w:rPr>
+          <m:t>+</m:t>
+        </m:r>
+        <m:sSub>
+          <m:sSubPr>
+            <m:ctrlPr>
+              <w:rPr>
+                <w:rFonts w:ascii="Cambria Math" w:eastAsiaTheme="minorEastAsia" w:hAnsi="Cambria Math"/>
+                <w:i/>
+                <w:sz w:val="28"/>
+                <w:szCs w:val="28"/>
+              </w:rPr>
+            </m:ctrlPr>
+          </m:sSubPr>
+          <m:e>
+            <m:r>
+              <w:rPr>
+                <w:rFonts w:ascii="Cambria Math" w:eastAsiaTheme="minorEastAsia" w:hAnsi="Cambria Math"/>
+                <w:sz w:val="28"/>
+                <w:szCs w:val="28"/>
+              </w:rPr>
+              <m:t>β</m:t>
+            </m:r>
+          </m:e>
+          <m:sub>
+            <m:r>
+              <w:rPr>
+                <w:rFonts w:ascii="Cambria Math" w:eastAsiaTheme="minorEastAsia" w:hAnsi="Cambria Math"/>
+                <w:sz w:val="28"/>
+                <w:szCs w:val="28"/>
+              </w:rPr>
+              <m:t>11</m:t>
+            </m:r>
+          </m:sub>
+        </m:sSub>
+        <m:sSub>
+          <m:sSubPr>
+            <m:ctrlPr>
+              <w:rPr>
+                <w:rFonts w:ascii="Cambria Math" w:eastAsiaTheme="minorEastAsia" w:hAnsi="Cambria Math"/>
+                <w:i/>
+                <w:sz w:val="28"/>
+                <w:szCs w:val="28"/>
+              </w:rPr>
+            </m:ctrlPr>
+          </m:sSubPr>
+          <m:e>
+            <m:r>
+              <w:rPr>
+                <w:rFonts w:ascii="Cambria Math" w:eastAsiaTheme="minorEastAsia" w:hAnsi="Cambria Math"/>
+                <w:sz w:val="28"/>
+                <w:szCs w:val="28"/>
+              </w:rPr>
+              <m:t>1</m:t>
+            </m:r>
+          </m:e>
+          <m:sub>
+            <m:r>
+              <w:rPr>
+                <w:rFonts w:ascii="Cambria Math" w:eastAsiaTheme="minorEastAsia" w:hAnsi="Cambria Math"/>
+                <w:sz w:val="28"/>
+                <w:szCs w:val="28"/>
+              </w:rPr>
+              <m:t>helthy.mother</m:t>
+            </m:r>
+          </m:sub>
+        </m:sSub>
+        <m:r>
+          <w:rPr>
+            <w:rFonts w:ascii="Cambria Math" w:eastAsiaTheme="minorEastAsia" w:hAnsi="Cambria Math"/>
+            <w:sz w:val="28"/>
+            <w:szCs w:val="28"/>
+          </w:rPr>
+          <m:t>+</m:t>
+        </m:r>
+        <m:sSub>
+          <m:sSubPr>
+            <m:ctrlPr>
+              <w:rPr>
+                <w:rFonts w:ascii="Cambria Math" w:eastAsiaTheme="minorEastAsia" w:hAnsi="Cambria Math"/>
+                <w:i/>
+                <w:sz w:val="28"/>
+                <w:szCs w:val="28"/>
+              </w:rPr>
+            </m:ctrlPr>
+          </m:sSubPr>
+          <m:e>
+            <m:r>
+              <w:rPr>
+                <w:rFonts w:ascii="Cambria Math" w:eastAsiaTheme="minorEastAsia" w:hAnsi="Cambria Math"/>
+                <w:sz w:val="28"/>
+                <w:szCs w:val="28"/>
+              </w:rPr>
+              <m:t>β</m:t>
+            </m:r>
+          </m:e>
+          <m:sub>
+            <m:r>
+              <w:rPr>
+                <w:rFonts w:ascii="Cambria Math" w:eastAsiaTheme="minorEastAsia" w:hAnsi="Cambria Math"/>
+                <w:sz w:val="28"/>
+                <w:szCs w:val="28"/>
+              </w:rPr>
+              <m:t>12</m:t>
+            </m:r>
+          </m:sub>
+        </m:sSub>
+        <m:r>
+          <w:rPr>
+            <w:rFonts w:ascii="Cambria Math" w:eastAsiaTheme="minorEastAsia" w:hAnsi="Cambria Math"/>
+            <w:sz w:val="28"/>
+            <w:szCs w:val="28"/>
+          </w:rPr>
+          <m:t>mothe</m:t>
+        </m:r>
+        <m:sSub>
+          <m:sSubPr>
+            <m:ctrlPr>
+              <w:rPr>
+                <w:rFonts w:ascii="Cambria Math" w:eastAsiaTheme="minorEastAsia" w:hAnsi="Cambria Math"/>
+                <w:i/>
+                <w:sz w:val="28"/>
+                <w:szCs w:val="28"/>
+              </w:rPr>
+            </m:ctrlPr>
+          </m:sSubPr>
+          <m:e>
+            <m:r>
+              <w:rPr>
+                <w:rFonts w:ascii="Cambria Math" w:eastAsiaTheme="minorEastAsia" w:hAnsi="Cambria Math"/>
+                <w:sz w:val="28"/>
+                <w:szCs w:val="28"/>
+              </w:rPr>
+              <m:t>r</m:t>
+            </m:r>
+          </m:e>
+          <m:sub>
+            <m:r>
+              <w:rPr>
+                <w:rFonts w:ascii="Cambria Math" w:eastAsiaTheme="minorEastAsia" w:hAnsi="Cambria Math"/>
+                <w:sz w:val="28"/>
+                <w:szCs w:val="28"/>
+              </w:rPr>
+              <m:t>DOB</m:t>
+            </m:r>
+          </m:sub>
+        </m:sSub>
+        <m:r>
+          <w:rPr>
+            <w:rFonts w:ascii="Cambria Math" w:eastAsiaTheme="minorEastAsia" w:hAnsi="Cambria Math"/>
+            <w:sz w:val="28"/>
+            <w:szCs w:val="28"/>
+          </w:rPr>
+          <m:t>+</m:t>
+        </m:r>
+        <m:sSub>
+          <m:sSubPr>
+            <m:ctrlPr>
+              <w:rPr>
+                <w:rFonts w:ascii="Cambria Math" w:eastAsiaTheme="minorEastAsia" w:hAnsi="Cambria Math"/>
+                <w:i/>
+                <w:sz w:val="28"/>
+                <w:szCs w:val="28"/>
+              </w:rPr>
+            </m:ctrlPr>
+          </m:sSubPr>
+          <m:e>
+            <m:r>
+              <w:rPr>
+                <w:rFonts w:ascii="Cambria Math" w:eastAsiaTheme="minorEastAsia" w:hAnsi="Cambria Math"/>
+                <w:sz w:val="28"/>
+                <w:szCs w:val="28"/>
+              </w:rPr>
+              <m:t>β</m:t>
+            </m:r>
+          </m:e>
+          <m:sub>
+            <m:r>
+              <w:rPr>
+                <w:rFonts w:ascii="Cambria Math" w:eastAsiaTheme="minorEastAsia" w:hAnsi="Cambria Math"/>
+                <w:sz w:val="28"/>
+                <w:szCs w:val="28"/>
+              </w:rPr>
+              <m:t>13</m:t>
+            </m:r>
+          </m:sub>
+        </m:sSub>
+        <m:sSub>
+          <m:sSubPr>
+            <m:ctrlPr>
+              <w:rPr>
+                <w:rFonts w:ascii="Cambria Math" w:eastAsiaTheme="minorEastAsia" w:hAnsi="Cambria Math"/>
+                <w:i/>
+                <w:sz w:val="28"/>
+                <w:szCs w:val="28"/>
+              </w:rPr>
+            </m:ctrlPr>
+          </m:sSubPr>
+          <m:e>
+            <m:r>
+              <w:rPr>
+                <w:rFonts w:ascii="Cambria Math" w:eastAsiaTheme="minorEastAsia" w:hAnsi="Cambria Math"/>
+                <w:sz w:val="28"/>
+                <w:szCs w:val="28"/>
+              </w:rPr>
+              <m:t>1</m:t>
+            </m:r>
+          </m:e>
+          <m:sub>
+            <m:r>
+              <w:rPr>
+                <w:rFonts w:ascii="Cambria Math" w:eastAsiaTheme="minorEastAsia" w:hAnsi="Cambria Math"/>
+                <w:sz w:val="28"/>
+                <w:szCs w:val="28"/>
+              </w:rPr>
+              <m:t>m.ed</m:t>
+            </m:r>
+            <m:sSub>
+              <m:sSubPr>
+                <m:ctrlPr>
+                  <w:rPr>
+                    <w:rFonts w:ascii="Cambria Math" w:eastAsiaTheme="minorEastAsia" w:hAnsi="Cambria Math"/>
+                    <w:i/>
+                    <w:sz w:val="28"/>
+                    <w:szCs w:val="28"/>
+                  </w:rPr>
+                </m:ctrlPr>
+              </m:sSubPr>
+              <m:e>
+                <m:r>
+                  <w:rPr>
+                    <w:rFonts w:ascii="Cambria Math" w:eastAsiaTheme="minorEastAsia" w:hAnsi="Cambria Math"/>
+                    <w:sz w:val="28"/>
+                    <w:szCs w:val="28"/>
+                  </w:rPr>
+                  <m:t>u</m:t>
+                </m:r>
+              </m:e>
+              <m:sub>
+                <m:r>
+                  <w:rPr>
+                    <w:rFonts w:ascii="Cambria Math" w:eastAsiaTheme="minorEastAsia" w:hAnsi="Cambria Math"/>
+                    <w:sz w:val="28"/>
+                    <w:szCs w:val="28"/>
+                  </w:rPr>
+                  <m:t>post.grad</m:t>
+                </m:r>
+              </m:sub>
+            </m:sSub>
+          </m:sub>
+        </m:sSub>
+        <m:r>
+          <w:rPr>
+            <w:rFonts w:ascii="Cambria Math" w:eastAsiaTheme="minorEastAsia" w:hAnsi="Cambria Math"/>
+            <w:sz w:val="28"/>
+            <w:szCs w:val="28"/>
+          </w:rPr>
+          <m:t>+</m:t>
+        </m:r>
+        <m:sSub>
+          <m:sSubPr>
+            <m:ctrlPr>
+              <w:rPr>
+                <w:rFonts w:ascii="Cambria Math" w:eastAsiaTheme="minorEastAsia" w:hAnsi="Cambria Math"/>
+                <w:i/>
+                <w:sz w:val="28"/>
+                <w:szCs w:val="28"/>
+              </w:rPr>
+            </m:ctrlPr>
+          </m:sSubPr>
+          <m:e>
+            <m:r>
+              <w:rPr>
+                <w:rFonts w:ascii="Cambria Math" w:eastAsiaTheme="minorEastAsia" w:hAnsi="Cambria Math"/>
+                <w:sz w:val="28"/>
+                <w:szCs w:val="28"/>
+              </w:rPr>
+              <m:t>β</m:t>
+            </m:r>
+          </m:e>
+          <m:sub>
+            <m:r>
+              <w:rPr>
+                <w:rFonts w:ascii="Cambria Math" w:eastAsiaTheme="minorEastAsia" w:hAnsi="Cambria Math"/>
+                <w:sz w:val="28"/>
+                <w:szCs w:val="28"/>
+              </w:rPr>
+              <m:t>14</m:t>
+            </m:r>
+          </m:sub>
+        </m:sSub>
+        <m:sSub>
+          <m:sSubPr>
+            <m:ctrlPr>
+              <w:rPr>
+                <w:rFonts w:ascii="Cambria Math" w:eastAsiaTheme="minorEastAsia" w:hAnsi="Cambria Math"/>
+                <w:i/>
+                <w:sz w:val="28"/>
+                <w:szCs w:val="28"/>
+              </w:rPr>
+            </m:ctrlPr>
+          </m:sSubPr>
+          <m:e>
+            <m:r>
+              <w:rPr>
+                <w:rFonts w:ascii="Cambria Math" w:eastAsiaTheme="minorEastAsia" w:hAnsi="Cambria Math"/>
+                <w:sz w:val="28"/>
+                <w:szCs w:val="28"/>
+              </w:rPr>
+              <m:t>1</m:t>
+            </m:r>
+          </m:e>
+          <m:sub>
+            <m:r>
+              <w:rPr>
+                <w:rFonts w:ascii="Cambria Math" w:eastAsiaTheme="minorEastAsia" w:hAnsi="Cambria Math"/>
+                <w:sz w:val="28"/>
+                <w:szCs w:val="28"/>
+              </w:rPr>
+              <m:t>m.ed</m:t>
+            </m:r>
+            <m:sSub>
+              <m:sSubPr>
+                <m:ctrlPr>
+                  <w:rPr>
+                    <w:rFonts w:ascii="Cambria Math" w:eastAsiaTheme="minorEastAsia" w:hAnsi="Cambria Math"/>
+                    <w:i/>
+                    <w:sz w:val="28"/>
+                    <w:szCs w:val="28"/>
+                  </w:rPr>
+                </m:ctrlPr>
+              </m:sSubPr>
+              <m:e>
+                <m:r>
+                  <w:rPr>
+                    <w:rFonts w:ascii="Cambria Math" w:eastAsiaTheme="minorEastAsia" w:hAnsi="Cambria Math"/>
+                    <w:sz w:val="28"/>
+                    <w:szCs w:val="28"/>
+                  </w:rPr>
+                  <m:t>u</m:t>
+                </m:r>
+              </m:e>
+              <m:sub>
+                <m:r>
+                  <w:rPr>
+                    <w:rFonts w:ascii="Cambria Math" w:eastAsiaTheme="minorEastAsia" w:hAnsi="Cambria Math"/>
+                    <w:sz w:val="28"/>
+                    <w:szCs w:val="28"/>
+                  </w:rPr>
+                  <m:t>academic</m:t>
+                </m:r>
+              </m:sub>
+            </m:sSub>
+          </m:sub>
+        </m:sSub>
+        <m:r>
+          <w:rPr>
+            <w:rFonts w:ascii="Cambria Math" w:eastAsiaTheme="minorEastAsia" w:hAnsi="Cambria Math"/>
+            <w:sz w:val="28"/>
+            <w:szCs w:val="28"/>
+          </w:rPr>
+          <m:t>+</m:t>
+        </m:r>
+        <m:sSub>
+          <m:sSubPr>
+            <m:ctrlPr>
+              <w:rPr>
+                <w:rFonts w:ascii="Cambria Math" w:eastAsiaTheme="minorEastAsia" w:hAnsi="Cambria Math"/>
+                <w:i/>
+                <w:sz w:val="28"/>
+                <w:szCs w:val="28"/>
+              </w:rPr>
+            </m:ctrlPr>
+          </m:sSubPr>
+          <m:e>
+            <m:r>
+              <w:rPr>
+                <w:rFonts w:ascii="Cambria Math" w:eastAsiaTheme="minorEastAsia" w:hAnsi="Cambria Math"/>
+                <w:sz w:val="28"/>
+                <w:szCs w:val="28"/>
+              </w:rPr>
+              <m:t>β</m:t>
+            </m:r>
+          </m:e>
+          <m:sub>
+            <m:r>
+              <w:rPr>
+                <w:rFonts w:ascii="Cambria Math" w:eastAsiaTheme="minorEastAsia" w:hAnsi="Cambria Math"/>
+                <w:sz w:val="28"/>
+                <w:szCs w:val="28"/>
+              </w:rPr>
+              <m:t>15</m:t>
+            </m:r>
+          </m:sub>
+        </m:sSub>
+        <m:sSub>
+          <m:sSubPr>
+            <m:ctrlPr>
+              <w:rPr>
+                <w:rFonts w:ascii="Cambria Math" w:eastAsiaTheme="minorEastAsia" w:hAnsi="Cambria Math"/>
+                <w:i/>
+                <w:sz w:val="28"/>
+                <w:szCs w:val="28"/>
+              </w:rPr>
+            </m:ctrlPr>
+          </m:sSubPr>
+          <m:e>
+            <m:r>
+              <w:rPr>
+                <w:rFonts w:ascii="Cambria Math" w:eastAsiaTheme="minorEastAsia" w:hAnsi="Cambria Math"/>
+                <w:sz w:val="28"/>
+                <w:szCs w:val="28"/>
+              </w:rPr>
+              <m:t>1</m:t>
+            </m:r>
+          </m:e>
+          <m:sub>
+            <m:r>
+              <w:rPr>
+                <w:rFonts w:ascii="Cambria Math" w:eastAsiaTheme="minorEastAsia" w:hAnsi="Cambria Math"/>
+                <w:sz w:val="28"/>
+                <w:szCs w:val="28"/>
+              </w:rPr>
+              <m:t>vac</m:t>
+            </m:r>
+            <m:sSub>
+              <m:sSubPr>
+                <m:ctrlPr>
+                  <w:rPr>
+                    <w:rFonts w:ascii="Cambria Math" w:eastAsiaTheme="minorEastAsia" w:hAnsi="Cambria Math"/>
+                    <w:i/>
+                    <w:sz w:val="28"/>
+                    <w:szCs w:val="28"/>
+                  </w:rPr>
+                </m:ctrlPr>
+              </m:sSubPr>
+              <m:e>
+                <m:r>
+                  <w:rPr>
+                    <w:rFonts w:ascii="Cambria Math" w:eastAsiaTheme="minorEastAsia" w:hAnsi="Cambria Math"/>
+                    <w:sz w:val="28"/>
+                    <w:szCs w:val="28"/>
+                  </w:rPr>
+                  <m:t>c</m:t>
+                </m:r>
+              </m:e>
+              <m:sub>
+                <m:r>
+                  <w:rPr>
+                    <w:rFonts w:ascii="Cambria Math" w:eastAsiaTheme="minorEastAsia" w:hAnsi="Cambria Math"/>
+                    <w:sz w:val="28"/>
+                    <w:szCs w:val="28"/>
+                  </w:rPr>
+                  <m:t>1st</m:t>
+                </m:r>
+              </m:sub>
+            </m:sSub>
+          </m:sub>
+        </m:sSub>
+        <m:r>
+          <w:rPr>
+            <w:rFonts w:ascii="Cambria Math" w:eastAsiaTheme="minorEastAsia" w:hAnsi="Cambria Math"/>
+            <w:sz w:val="28"/>
+            <w:szCs w:val="28"/>
+          </w:rPr>
+          <m:t>+</m:t>
+        </m:r>
+        <m:sSub>
+          <m:sSubPr>
+            <m:ctrlPr>
+              <w:rPr>
+                <w:rFonts w:ascii="Cambria Math" w:eastAsiaTheme="minorEastAsia" w:hAnsi="Cambria Math"/>
+                <w:i/>
+                <w:sz w:val="28"/>
+                <w:szCs w:val="28"/>
+              </w:rPr>
+            </m:ctrlPr>
+          </m:sSubPr>
+          <m:e>
+            <m:r>
+              <w:rPr>
+                <w:rFonts w:ascii="Cambria Math" w:eastAsiaTheme="minorEastAsia" w:hAnsi="Cambria Math"/>
+                <w:sz w:val="28"/>
+                <w:szCs w:val="28"/>
+              </w:rPr>
+              <m:t>β</m:t>
+            </m:r>
+          </m:e>
+          <m:sub>
+            <m:r>
+              <w:rPr>
+                <w:rFonts w:ascii="Cambria Math" w:eastAsiaTheme="minorEastAsia" w:hAnsi="Cambria Math"/>
+                <w:sz w:val="28"/>
+                <w:szCs w:val="28"/>
+              </w:rPr>
+              <m:t>16</m:t>
+            </m:r>
+          </m:sub>
+        </m:sSub>
+        <m:sSub>
+          <m:sSubPr>
+            <m:ctrlPr>
+              <w:rPr>
+                <w:rFonts w:ascii="Cambria Math" w:eastAsiaTheme="minorEastAsia" w:hAnsi="Cambria Math"/>
+                <w:i/>
+                <w:sz w:val="28"/>
+                <w:szCs w:val="28"/>
+              </w:rPr>
+            </m:ctrlPr>
+          </m:sSubPr>
+          <m:e>
+            <m:r>
+              <w:rPr>
+                <w:rFonts w:ascii="Cambria Math" w:eastAsiaTheme="minorEastAsia" w:hAnsi="Cambria Math"/>
+                <w:sz w:val="28"/>
+                <w:szCs w:val="28"/>
+              </w:rPr>
+              <m:t>1</m:t>
+            </m:r>
+          </m:e>
+          <m:sub>
+            <m:r>
+              <w:rPr>
+                <w:rFonts w:ascii="Cambria Math" w:eastAsiaTheme="minorEastAsia" w:hAnsi="Cambria Math"/>
+                <w:sz w:val="28"/>
+                <w:szCs w:val="28"/>
+              </w:rPr>
+              <m:t>nur</m:t>
+            </m:r>
+            <m:sSub>
+              <m:sSubPr>
+                <m:ctrlPr>
+                  <w:rPr>
+                    <w:rFonts w:ascii="Cambria Math" w:eastAsiaTheme="minorEastAsia" w:hAnsi="Cambria Math"/>
+                    <w:i/>
+                    <w:sz w:val="28"/>
+                    <w:szCs w:val="28"/>
+                  </w:rPr>
+                </m:ctrlPr>
+              </m:sSubPr>
+              <m:e>
+                <m:r>
+                  <w:rPr>
+                    <w:rFonts w:ascii="Cambria Math" w:eastAsiaTheme="minorEastAsia" w:hAnsi="Cambria Math"/>
+                    <w:sz w:val="28"/>
+                    <w:szCs w:val="28"/>
+                  </w:rPr>
+                  <m:t>s</m:t>
+                </m:r>
+              </m:e>
+              <m:sub>
+                <m:r>
+                  <w:rPr>
+                    <w:rFonts w:ascii="Cambria Math" w:eastAsiaTheme="minorEastAsia" w:hAnsi="Cambria Math"/>
+                    <w:sz w:val="28"/>
+                    <w:szCs w:val="28"/>
+                  </w:rPr>
+                  <m:t>private</m:t>
+                </m:r>
+              </m:sub>
+            </m:sSub>
+          </m:sub>
+        </m:sSub>
+        <m:r>
+          <w:rPr>
+            <w:rFonts w:ascii="Cambria Math" w:eastAsiaTheme="minorEastAsia" w:hAnsi="Cambria Math"/>
+            <w:sz w:val="28"/>
+            <w:szCs w:val="28"/>
+          </w:rPr>
+          <m:t>+</m:t>
+        </m:r>
+        <m:sSub>
+          <m:sSubPr>
+            <m:ctrlPr>
+              <w:rPr>
+                <w:rFonts w:ascii="Cambria Math" w:eastAsiaTheme="minorEastAsia" w:hAnsi="Cambria Math"/>
+                <w:i/>
+                <w:sz w:val="28"/>
+                <w:szCs w:val="28"/>
+              </w:rPr>
+            </m:ctrlPr>
+          </m:sSubPr>
+          <m:e>
+            <m:r>
+              <w:rPr>
+                <w:rFonts w:ascii="Cambria Math" w:eastAsiaTheme="minorEastAsia" w:hAnsi="Cambria Math"/>
+                <w:sz w:val="28"/>
+                <w:szCs w:val="28"/>
+              </w:rPr>
+              <m:t>β</m:t>
+            </m:r>
+          </m:e>
+          <m:sub>
+            <m:r>
+              <w:rPr>
+                <w:rFonts w:ascii="Cambria Math" w:eastAsiaTheme="minorEastAsia" w:hAnsi="Cambria Math"/>
+                <w:sz w:val="28"/>
+                <w:szCs w:val="28"/>
+              </w:rPr>
+              <m:t>17</m:t>
+            </m:r>
+          </m:sub>
+        </m:sSub>
+        <m:sSub>
+          <m:sSubPr>
+            <m:ctrlPr>
+              <w:rPr>
+                <w:rFonts w:ascii="Cambria Math" w:eastAsiaTheme="minorEastAsia" w:hAnsi="Cambria Math"/>
+                <w:i/>
+                <w:sz w:val="28"/>
+                <w:szCs w:val="28"/>
+              </w:rPr>
+            </m:ctrlPr>
+          </m:sSubPr>
+          <m:e>
+            <m:r>
+              <w:rPr>
+                <w:rFonts w:ascii="Cambria Math" w:eastAsiaTheme="minorEastAsia" w:hAnsi="Cambria Math"/>
+                <w:sz w:val="28"/>
+                <w:szCs w:val="28"/>
+              </w:rPr>
+              <m:t>1</m:t>
+            </m:r>
+          </m:e>
+          <m:sub>
+            <m:r>
+              <w:rPr>
+                <w:rFonts w:ascii="Cambria Math" w:eastAsiaTheme="minorEastAsia" w:hAnsi="Cambria Math"/>
+                <w:sz w:val="28"/>
+                <w:szCs w:val="28"/>
+              </w:rPr>
+              <m:t>nur</m:t>
+            </m:r>
+            <m:sSub>
+              <m:sSubPr>
+                <m:ctrlPr>
+                  <w:rPr>
+                    <w:rFonts w:ascii="Cambria Math" w:eastAsiaTheme="minorEastAsia" w:hAnsi="Cambria Math"/>
+                    <w:i/>
+                    <w:sz w:val="28"/>
+                    <w:szCs w:val="28"/>
+                  </w:rPr>
+                </m:ctrlPr>
+              </m:sSubPr>
+              <m:e>
+                <m:r>
+                  <w:rPr>
+                    <w:rFonts w:ascii="Cambria Math" w:eastAsiaTheme="minorEastAsia" w:hAnsi="Cambria Math"/>
+                    <w:sz w:val="28"/>
+                    <w:szCs w:val="28"/>
+                  </w:rPr>
+                  <m:t>s</m:t>
+                </m:r>
+              </m:e>
+              <m:sub>
+                <m:r>
+                  <w:rPr>
+                    <w:rFonts w:ascii="Cambria Math" w:eastAsiaTheme="minorEastAsia" w:hAnsi="Cambria Math"/>
+                    <w:sz w:val="28"/>
+                    <w:szCs w:val="28"/>
+                  </w:rPr>
+                  <m:t>day.care</m:t>
+                </m:r>
+              </m:sub>
+            </m:sSub>
+          </m:sub>
+        </m:sSub>
+        <m:r>
+          <w:rPr>
+            <w:rFonts w:ascii="Cambria Math" w:eastAsiaTheme="minorEastAsia" w:hAnsi="Cambria Math"/>
+            <w:sz w:val="28"/>
+            <w:szCs w:val="28"/>
+          </w:rPr>
+          <m:t>+</m:t>
+        </m:r>
+        <m:sSub>
+          <m:sSubPr>
+            <m:ctrlPr>
+              <w:rPr>
+                <w:rFonts w:ascii="Cambria Math" w:eastAsiaTheme="minorEastAsia" w:hAnsi="Cambria Math"/>
+                <w:i/>
+                <w:sz w:val="28"/>
+                <w:szCs w:val="28"/>
+              </w:rPr>
+            </m:ctrlPr>
+          </m:sSubPr>
+          <m:e>
+            <m:r>
+              <w:rPr>
+                <w:rFonts w:ascii="Cambria Math" w:eastAsiaTheme="minorEastAsia" w:hAnsi="Cambria Math"/>
+                <w:sz w:val="28"/>
+                <w:szCs w:val="28"/>
+              </w:rPr>
+              <m:t>β</m:t>
+            </m:r>
+          </m:e>
+          <m:sub>
+            <m:r>
+              <w:rPr>
+                <w:rFonts w:ascii="Cambria Math" w:eastAsiaTheme="minorEastAsia" w:hAnsi="Cambria Math"/>
+                <w:sz w:val="28"/>
+                <w:szCs w:val="28"/>
+              </w:rPr>
+              <m:t>18</m:t>
+            </m:r>
+          </m:sub>
+        </m:sSub>
+        <m:sSub>
+          <m:sSubPr>
+            <m:ctrlPr>
+              <w:rPr>
+                <w:rFonts w:ascii="Cambria Math" w:eastAsiaTheme="minorEastAsia" w:hAnsi="Cambria Math"/>
+                <w:i/>
+                <w:sz w:val="28"/>
+                <w:szCs w:val="28"/>
+              </w:rPr>
+            </m:ctrlPr>
+          </m:sSubPr>
+          <m:e>
+            <m:r>
+              <w:rPr>
+                <w:rFonts w:ascii="Cambria Math" w:eastAsiaTheme="minorEastAsia" w:hAnsi="Cambria Math"/>
+                <w:sz w:val="28"/>
+                <w:szCs w:val="28"/>
+              </w:rPr>
+              <m:t>1</m:t>
+            </m:r>
+          </m:e>
+          <m:sub>
+            <m:r>
+              <w:rPr>
+                <w:rFonts w:ascii="Cambria Math" w:eastAsiaTheme="minorEastAsia" w:hAnsi="Cambria Math"/>
+                <w:sz w:val="28"/>
+                <w:szCs w:val="28"/>
+              </w:rPr>
+              <m:t>atopi</m:t>
+            </m:r>
+            <m:sSub>
+              <m:sSubPr>
+                <m:ctrlPr>
+                  <w:rPr>
+                    <w:rFonts w:ascii="Cambria Math" w:eastAsiaTheme="minorEastAsia" w:hAnsi="Cambria Math"/>
+                    <w:i/>
+                    <w:sz w:val="28"/>
+                    <w:szCs w:val="28"/>
+                  </w:rPr>
+                </m:ctrlPr>
+              </m:sSubPr>
+              <m:e>
+                <m:r>
+                  <w:rPr>
+                    <w:rFonts w:ascii="Cambria Math" w:eastAsiaTheme="minorEastAsia" w:hAnsi="Cambria Math"/>
+                    <w:sz w:val="28"/>
+                    <w:szCs w:val="28"/>
+                  </w:rPr>
+                  <m:t>c</m:t>
+                </m:r>
+              </m:e>
+              <m:sub>
+                <m:r>
+                  <w:rPr>
+                    <w:rFonts w:ascii="Cambria Math" w:eastAsiaTheme="minorEastAsia" w:hAnsi="Cambria Math"/>
+                    <w:sz w:val="28"/>
+                    <w:szCs w:val="28"/>
+                  </w:rPr>
+                  <m:t>1st</m:t>
+                </m:r>
+              </m:sub>
+            </m:sSub>
+          </m:sub>
+        </m:sSub>
+        <m:r>
+          <w:rPr>
+            <w:rFonts w:ascii="Cambria Math" w:eastAsiaTheme="minorEastAsia" w:hAnsi="Cambria Math"/>
+            <w:sz w:val="28"/>
+            <w:szCs w:val="28"/>
+          </w:rPr>
+          <m:t>+</m:t>
+        </m:r>
+        <m:r>
+          <w:rPr>
+            <w:rFonts w:ascii="Cambria Math" w:eastAsiaTheme="minorEastAsia" w:hAnsi="Cambria Math"/>
+            <w:sz w:val="28"/>
+            <w:szCs w:val="28"/>
+          </w:rPr>
+          <m:t xml:space="preserve"> </m:t>
+        </m:r>
+        <m:sSub>
+          <m:sSubPr>
+            <m:ctrlPr>
+              <w:rPr>
+                <w:rFonts w:ascii="Cambria Math" w:eastAsiaTheme="minorEastAsia" w:hAnsi="Cambria Math"/>
+                <w:i/>
+                <w:sz w:val="28"/>
+                <w:szCs w:val="28"/>
+              </w:rPr>
+            </m:ctrlPr>
+          </m:sSubPr>
+          <m:e>
+            <m:r>
+              <w:rPr>
+                <w:rFonts w:ascii="Cambria Math" w:eastAsiaTheme="minorEastAsia" w:hAnsi="Cambria Math"/>
+                <w:sz w:val="28"/>
+                <w:szCs w:val="28"/>
+              </w:rPr>
+              <m:t>β</m:t>
+            </m:r>
+          </m:e>
+          <m:sub>
+            <m:r>
+              <w:rPr>
+                <w:rFonts w:ascii="Cambria Math" w:eastAsiaTheme="minorEastAsia" w:hAnsi="Cambria Math"/>
+                <w:sz w:val="28"/>
+                <w:szCs w:val="28"/>
+              </w:rPr>
+              <m:t>19</m:t>
+            </m:r>
+          </m:sub>
+        </m:sSub>
+        <m:sSub>
+          <m:sSubPr>
+            <m:ctrlPr>
+              <w:rPr>
+                <w:rFonts w:ascii="Cambria Math" w:eastAsiaTheme="minorEastAsia" w:hAnsi="Cambria Math"/>
+                <w:i/>
+                <w:sz w:val="28"/>
+                <w:szCs w:val="28"/>
+              </w:rPr>
+            </m:ctrlPr>
+          </m:sSubPr>
+          <m:e>
+            <m:r>
+              <w:rPr>
+                <w:rFonts w:ascii="Cambria Math" w:eastAsiaTheme="minorEastAsia" w:hAnsi="Cambria Math"/>
+                <w:sz w:val="28"/>
+                <w:szCs w:val="28"/>
+              </w:rPr>
+              <m:t>1</m:t>
+            </m:r>
+          </m:e>
+          <m:sub>
+            <m:r>
+              <w:rPr>
+                <w:rFonts w:ascii="Cambria Math" w:eastAsiaTheme="minorEastAsia" w:hAnsi="Cambria Math"/>
+                <w:sz w:val="28"/>
+                <w:szCs w:val="28"/>
+              </w:rPr>
+              <m:t>anti</m:t>
+            </m:r>
+            <m:sSub>
+              <m:sSubPr>
+                <m:ctrlPr>
+                  <w:rPr>
+                    <w:rFonts w:ascii="Cambria Math" w:eastAsiaTheme="minorEastAsia" w:hAnsi="Cambria Math"/>
+                    <w:i/>
+                    <w:sz w:val="28"/>
+                    <w:szCs w:val="28"/>
+                  </w:rPr>
+                </m:ctrlPr>
+              </m:sSubPr>
+              <m:e>
+                <m:r>
+                  <w:rPr>
+                    <w:rFonts w:ascii="Cambria Math" w:eastAsiaTheme="minorEastAsia" w:hAnsi="Cambria Math"/>
+                    <w:sz w:val="28"/>
+                    <w:szCs w:val="28"/>
+                  </w:rPr>
+                  <m:t>b</m:t>
+                </m:r>
+              </m:e>
+              <m:sub>
+                <m:r>
+                  <w:rPr>
+                    <w:rFonts w:ascii="Cambria Math" w:eastAsiaTheme="minorEastAsia" w:hAnsi="Cambria Math"/>
+                    <w:sz w:val="28"/>
+                    <w:szCs w:val="28"/>
+                  </w:rPr>
+                  <m:t>1st</m:t>
+                </m:r>
+              </m:sub>
+            </m:sSub>
+          </m:sub>
+        </m:sSub>
+        <m:r>
+          <w:rPr>
+            <w:rFonts w:ascii="Cambria Math" w:eastAsiaTheme="minorEastAsia" w:hAnsi="Cambria Math"/>
+            <w:sz w:val="28"/>
+            <w:szCs w:val="28"/>
+          </w:rPr>
+          <m:t xml:space="preserve"> </m:t>
+        </m:r>
+      </m:oMath>
+      <w:r>
+        <w:rPr>
+          <w:rFonts w:eastAsiaTheme="minorEastAsia"/>
+          <w:sz w:val="28"/>
+          <w:szCs w:val="28"/>
+        </w:rPr>
+        <w:t xml:space="preserve"> </w:t>
+      </w:r>
+    </w:p>
+    <w:p>
+      <w:pPr>
+        <w:bidi w:val="0"/>
+        <w:rPr>
+          <w:rFonts w:eastAsiaTheme="minorEastAsia"/>
+          <w:sz w:val="28"/>
+          <w:szCs w:val="28"/>
+        </w:rPr>
+      </w:pPr>
+    </w:p>
+    <w:p>
+      <w:pPr>
+        <w:bidi w:val="0"/>
+        <w:rPr>
+          <w:rFonts w:eastAsiaTheme="minorEastAsia"/>
+          <w:sz w:val="28"/>
+          <w:szCs w:val="28"/>
+        </w:rPr>
+      </w:pPr>
+    </w:p>
+    <w:p>
+      <w:pPr>
+        <w:bidi w:val="0"/>
+        <w:rPr>
+          <w:rFonts w:eastAsiaTheme="minorEastAsia"/>
+          <w:sz w:val="20"/>
+          <w:szCs w:val="20"/>
+        </w:rPr>
+      </w:pPr>
+      <m:oMath>
+        <m:r>
+          <w:rPr>
+            <w:rFonts w:ascii="Cambria Math" w:eastAsiaTheme="minorEastAsia" w:hAnsi="Cambria Math"/>
+            <w:sz w:val="20"/>
+            <w:szCs w:val="20"/>
+          </w:rPr>
+          <m:t xml:space="preserve">standart logistic mdl= </m:t>
+        </m:r>
+        <m:r>
+          <w:rPr>
+            <w:rFonts w:ascii="Cambria Math" w:eastAsiaTheme="minorEastAsia" w:hAnsi="Cambria Math"/>
+            <w:sz w:val="20"/>
+            <w:szCs w:val="20"/>
+          </w:rPr>
+          <m:t>Bas</m:t>
+        </m:r>
+        <m:sSub>
+          <m:sSubPr>
+            <m:ctrlPr>
+              <w:rPr>
+                <w:rFonts w:ascii="Cambria Math" w:eastAsiaTheme="minorEastAsia" w:hAnsi="Cambria Math"/>
+                <w:i/>
+                <w:sz w:val="20"/>
+                <w:szCs w:val="20"/>
+              </w:rPr>
+            </m:ctrlPr>
+          </m:sSubPr>
+          <m:e>
+            <m:r>
+              <w:rPr>
+                <w:rFonts w:ascii="Cambria Math" w:eastAsiaTheme="minorEastAsia" w:hAnsi="Cambria Math"/>
+                <w:sz w:val="20"/>
+                <w:szCs w:val="20"/>
+              </w:rPr>
+              <m:t>e</m:t>
+            </m:r>
+          </m:e>
+          <m:sub>
+            <m:r>
+              <w:rPr>
+                <w:rFonts w:ascii="Cambria Math" w:eastAsiaTheme="minorEastAsia" w:hAnsi="Cambria Math"/>
+                <w:sz w:val="20"/>
+                <w:szCs w:val="20"/>
+              </w:rPr>
+              <m:t>second year</m:t>
+            </m:r>
+          </m:sub>
+        </m:sSub>
+        <m:r>
+          <w:rPr>
+            <w:rFonts w:ascii="Cambria Math" w:eastAsiaTheme="minorEastAsia" w:hAnsi="Cambria Math"/>
+            <w:sz w:val="20"/>
+            <w:szCs w:val="20"/>
+          </w:rPr>
+          <m:t xml:space="preserve">+ </m:t>
+        </m:r>
+        <m:sSub>
+          <m:sSubPr>
+            <m:ctrlPr>
+              <w:rPr>
+                <w:rFonts w:ascii="Cambria Math" w:eastAsiaTheme="minorEastAsia" w:hAnsi="Cambria Math"/>
+                <w:i/>
+                <w:sz w:val="20"/>
+                <w:szCs w:val="20"/>
+              </w:rPr>
+            </m:ctrlPr>
+          </m:sSubPr>
+          <m:e>
+            <m:sSub>
+              <m:sSubPr>
+                <m:ctrlPr>
+                  <w:rPr>
+                    <w:rFonts w:ascii="Cambria Math" w:eastAsiaTheme="minorEastAsia" w:hAnsi="Cambria Math"/>
+                    <w:i/>
+                    <w:sz w:val="20"/>
+                    <w:szCs w:val="20"/>
+                  </w:rPr>
+                </m:ctrlPr>
+              </m:sSubPr>
+              <m:e>
+                <m:r>
+                  <w:rPr>
+                    <w:rFonts w:ascii="Cambria Math" w:eastAsiaTheme="minorEastAsia" w:hAnsi="Cambria Math"/>
+                    <w:sz w:val="20"/>
+                    <w:szCs w:val="20"/>
+                  </w:rPr>
+                  <m:t>β</m:t>
+                </m:r>
+              </m:e>
+              <m:sub>
+                <m:r>
+                  <w:rPr>
+                    <w:rFonts w:ascii="Cambria Math" w:eastAsiaTheme="minorEastAsia" w:hAnsi="Cambria Math"/>
+                    <w:sz w:val="20"/>
+                    <w:szCs w:val="20"/>
+                  </w:rPr>
+                  <m:t>20</m:t>
+                </m:r>
+              </m:sub>
+            </m:sSub>
+            <m:r>
+              <w:rPr>
+                <w:rFonts w:ascii="Cambria Math" w:eastAsiaTheme="minorEastAsia" w:hAnsi="Cambria Math"/>
+                <w:sz w:val="20"/>
+                <w:szCs w:val="20"/>
+              </w:rPr>
+              <m:t>1</m:t>
+            </m:r>
+          </m:e>
+          <m:sub>
+            <m:r>
+              <w:rPr>
+                <w:rFonts w:ascii="Cambria Math" w:eastAsiaTheme="minorEastAsia" w:hAnsi="Cambria Math"/>
+                <w:sz w:val="20"/>
+                <w:szCs w:val="20"/>
+              </w:rPr>
+              <m:t>DO</m:t>
+            </m:r>
+            <m:sSub>
+              <m:sSubPr>
+                <m:ctrlPr>
+                  <w:rPr>
+                    <w:rFonts w:ascii="Cambria Math" w:eastAsiaTheme="minorEastAsia" w:hAnsi="Cambria Math"/>
+                    <w:i/>
+                    <w:sz w:val="20"/>
+                    <w:szCs w:val="20"/>
+                  </w:rPr>
+                </m:ctrlPr>
+              </m:sSubPr>
+              <m:e>
+                <m:r>
+                  <w:rPr>
+                    <w:rFonts w:ascii="Cambria Math" w:eastAsiaTheme="minorEastAsia" w:hAnsi="Cambria Math"/>
+                    <w:sz w:val="20"/>
+                    <w:szCs w:val="20"/>
+                  </w:rPr>
+                  <m:t>B</m:t>
+                </m:r>
+              </m:e>
+              <m:sub>
+                <m:r>
+                  <w:rPr>
+                    <w:rFonts w:ascii="Cambria Math" w:eastAsiaTheme="minorEastAsia" w:hAnsi="Cambria Math"/>
+                    <w:sz w:val="20"/>
+                    <w:szCs w:val="20"/>
+                  </w:rPr>
+                  <m:t>2</m:t>
+                </m:r>
+              </m:sub>
+            </m:sSub>
+          </m:sub>
+        </m:sSub>
+        <m:r>
+          <w:rPr>
+            <w:rFonts w:ascii="Cambria Math" w:eastAsiaTheme="minorEastAsia" w:hAnsi="Cambria Math"/>
+            <w:sz w:val="20"/>
+            <w:szCs w:val="20"/>
+          </w:rPr>
+          <m:t>+</m:t>
+        </m:r>
+        <m:sSub>
+          <m:sSubPr>
+            <m:ctrlPr>
+              <w:rPr>
+                <w:rFonts w:ascii="Cambria Math" w:eastAsiaTheme="minorEastAsia" w:hAnsi="Cambria Math"/>
+                <w:i/>
+                <w:sz w:val="20"/>
+                <w:szCs w:val="20"/>
+              </w:rPr>
+            </m:ctrlPr>
+          </m:sSubPr>
+          <m:e>
+            <m:r>
+              <w:rPr>
+                <w:rFonts w:ascii="Cambria Math" w:eastAsiaTheme="minorEastAsia" w:hAnsi="Cambria Math"/>
+                <w:sz w:val="20"/>
+                <w:szCs w:val="20"/>
+              </w:rPr>
+              <m:t>β</m:t>
+            </m:r>
+          </m:e>
+          <m:sub>
+            <m:r>
+              <w:rPr>
+                <w:rFonts w:ascii="Cambria Math" w:eastAsiaTheme="minorEastAsia" w:hAnsi="Cambria Math"/>
+                <w:sz w:val="20"/>
+                <w:szCs w:val="20"/>
+              </w:rPr>
+              <m:t>21</m:t>
+            </m:r>
+          </m:sub>
+        </m:sSub>
+        <m:sSub>
+          <m:sSubPr>
+            <m:ctrlPr>
+              <w:rPr>
+                <w:rFonts w:ascii="Cambria Math" w:eastAsiaTheme="minorEastAsia" w:hAnsi="Cambria Math"/>
+                <w:i/>
+                <w:sz w:val="20"/>
+                <w:szCs w:val="20"/>
+              </w:rPr>
+            </m:ctrlPr>
+          </m:sSubPr>
+          <m:e>
+            <m:r>
+              <w:rPr>
+                <w:rFonts w:ascii="Cambria Math" w:eastAsiaTheme="minorEastAsia" w:hAnsi="Cambria Math"/>
+                <w:sz w:val="20"/>
+                <w:szCs w:val="20"/>
+              </w:rPr>
+              <m:t>1</m:t>
+            </m:r>
+          </m:e>
+          <m:sub>
+            <m:r>
+              <w:rPr>
+                <w:rFonts w:ascii="Cambria Math" w:eastAsiaTheme="minorEastAsia" w:hAnsi="Cambria Math"/>
+                <w:sz w:val="20"/>
+                <w:szCs w:val="20"/>
+              </w:rPr>
+              <m:t>DO</m:t>
+            </m:r>
+            <m:sSub>
+              <m:sSubPr>
+                <m:ctrlPr>
+                  <w:rPr>
+                    <w:rFonts w:ascii="Cambria Math" w:eastAsiaTheme="minorEastAsia" w:hAnsi="Cambria Math"/>
+                    <w:i/>
+                    <w:sz w:val="20"/>
+                    <w:szCs w:val="20"/>
+                  </w:rPr>
+                </m:ctrlPr>
+              </m:sSubPr>
+              <m:e>
+                <m:r>
+                  <w:rPr>
+                    <w:rFonts w:ascii="Cambria Math" w:eastAsiaTheme="minorEastAsia" w:hAnsi="Cambria Math"/>
+                    <w:sz w:val="20"/>
+                    <w:szCs w:val="20"/>
+                  </w:rPr>
+                  <m:t>B</m:t>
+                </m:r>
+              </m:e>
+              <m:sub>
+                <m:r>
+                  <w:rPr>
+                    <w:rFonts w:ascii="Cambria Math" w:eastAsiaTheme="minorEastAsia" w:hAnsi="Cambria Math"/>
+                    <w:sz w:val="20"/>
+                    <w:szCs w:val="20"/>
+                  </w:rPr>
+                  <m:t>3</m:t>
+                </m:r>
+              </m:sub>
+            </m:sSub>
+          </m:sub>
+        </m:sSub>
+        <m:r>
+          <w:rPr>
+            <w:rFonts w:ascii="Cambria Math" w:eastAsiaTheme="minorEastAsia" w:hAnsi="Cambria Math"/>
+            <w:sz w:val="20"/>
+            <w:szCs w:val="20"/>
+          </w:rPr>
+          <m:t>+</m:t>
+        </m:r>
+        <m:sSub>
+          <m:sSubPr>
+            <m:ctrlPr>
+              <w:rPr>
+                <w:rFonts w:ascii="Cambria Math" w:eastAsiaTheme="minorEastAsia" w:hAnsi="Cambria Math"/>
+                <w:i/>
+                <w:sz w:val="20"/>
+                <w:szCs w:val="20"/>
+              </w:rPr>
+            </m:ctrlPr>
+          </m:sSubPr>
+          <m:e>
+            <m:r>
+              <w:rPr>
+                <w:rFonts w:ascii="Cambria Math" w:eastAsiaTheme="minorEastAsia" w:hAnsi="Cambria Math"/>
+                <w:sz w:val="20"/>
+                <w:szCs w:val="20"/>
+              </w:rPr>
+              <m:t>β</m:t>
+            </m:r>
+          </m:e>
+          <m:sub>
+            <m:r>
+              <w:rPr>
+                <w:rFonts w:ascii="Cambria Math" w:eastAsiaTheme="minorEastAsia" w:hAnsi="Cambria Math"/>
+                <w:sz w:val="20"/>
+                <w:szCs w:val="20"/>
+              </w:rPr>
+              <m:t>22</m:t>
+            </m:r>
+          </m:sub>
+        </m:sSub>
+        <m:sSub>
+          <m:sSubPr>
+            <m:ctrlPr>
+              <w:rPr>
+                <w:rFonts w:ascii="Cambria Math" w:eastAsiaTheme="minorEastAsia" w:hAnsi="Cambria Math"/>
+                <w:i/>
+                <w:sz w:val="20"/>
+                <w:szCs w:val="20"/>
+              </w:rPr>
+            </m:ctrlPr>
+          </m:sSubPr>
+          <m:e>
+            <m:r>
+              <w:rPr>
+                <w:rFonts w:ascii="Cambria Math" w:eastAsiaTheme="minorEastAsia" w:hAnsi="Cambria Math"/>
+                <w:sz w:val="20"/>
+                <w:szCs w:val="20"/>
+              </w:rPr>
+              <m:t>1</m:t>
+            </m:r>
+          </m:e>
+          <m:sub>
+            <m:r>
+              <w:rPr>
+                <w:rFonts w:ascii="Cambria Math" w:eastAsiaTheme="minorEastAsia" w:hAnsi="Cambria Math"/>
+                <w:sz w:val="20"/>
+                <w:szCs w:val="20"/>
+              </w:rPr>
+              <m:t>DO</m:t>
+            </m:r>
+            <m:sSub>
+              <m:sSubPr>
+                <m:ctrlPr>
+                  <w:rPr>
+                    <w:rFonts w:ascii="Cambria Math" w:eastAsiaTheme="minorEastAsia" w:hAnsi="Cambria Math"/>
+                    <w:i/>
+                    <w:sz w:val="20"/>
+                    <w:szCs w:val="20"/>
+                  </w:rPr>
+                </m:ctrlPr>
+              </m:sSubPr>
+              <m:e>
+                <m:r>
+                  <w:rPr>
+                    <w:rFonts w:ascii="Cambria Math" w:eastAsiaTheme="minorEastAsia" w:hAnsi="Cambria Math"/>
+                    <w:sz w:val="20"/>
+                    <w:szCs w:val="20"/>
+                  </w:rPr>
+                  <m:t>B</m:t>
+                </m:r>
+              </m:e>
+              <m:sub>
+                <m:r>
+                  <w:rPr>
+                    <w:rFonts w:ascii="Cambria Math" w:eastAsiaTheme="minorEastAsia" w:hAnsi="Cambria Math"/>
+                    <w:sz w:val="20"/>
+                    <w:szCs w:val="20"/>
+                  </w:rPr>
+                  <m:t>4</m:t>
+                </m:r>
+              </m:sub>
+            </m:sSub>
+          </m:sub>
+        </m:sSub>
+      </m:oMath>
+      <w:r>
+        <w:rPr>
+          <w:rFonts w:eastAsiaTheme="minorEastAsia"/>
+          <w:sz w:val="20"/>
+          <w:szCs w:val="20"/>
+        </w:rPr>
+        <w:t xml:space="preserve"> </w:t>
+      </w:r>
+    </w:p>
+    <w:p>
+      <w:pPr>
+        <w:bidi w:val="0"/>
+        <w:rPr>
+          <w:rFonts w:eastAsiaTheme="minorEastAsia"/>
+          <w:sz w:val="28"/>
+          <w:szCs w:val="28"/>
+        </w:rPr>
+      </w:pPr>
+    </w:p>
+    <w:p>
+      <w:pPr>
+        <w:bidi w:val="0"/>
+        <w:rPr>
+          <w:rFonts w:eastAsiaTheme="minorEastAsia"/>
+          <w:sz w:val="28"/>
+          <w:szCs w:val="28"/>
+        </w:rPr>
+      </w:pPr>
+      <m:oMath>
+        <m:r>
+          <w:rPr>
+            <w:rFonts w:ascii="Cambria Math" w:eastAsiaTheme="minorEastAsia" w:hAnsi="Cambria Math"/>
+            <w:sz w:val="28"/>
+            <w:szCs w:val="28"/>
+          </w:rPr>
+          <m:t>Logistic GAM</m:t>
+        </m:r>
+        <m:r>
+          <w:rPr>
+            <w:rFonts w:ascii="Cambria Math" w:eastAsiaTheme="minorEastAsia" w:hAnsi="Cambria Math"/>
+            <w:sz w:val="28"/>
+            <w:szCs w:val="28"/>
+          </w:rPr>
+          <m:t>= Bas</m:t>
+        </m:r>
+        <m:sSub>
+          <m:sSubPr>
+            <m:ctrlPr>
+              <w:rPr>
+                <w:rFonts w:ascii="Cambria Math" w:eastAsiaTheme="minorEastAsia" w:hAnsi="Cambria Math"/>
+                <w:i/>
+                <w:sz w:val="28"/>
+                <w:szCs w:val="28"/>
+              </w:rPr>
+            </m:ctrlPr>
+          </m:sSubPr>
+          <m:e>
+            <m:r>
+              <w:rPr>
+                <w:rFonts w:ascii="Cambria Math" w:eastAsiaTheme="minorEastAsia" w:hAnsi="Cambria Math"/>
+                <w:sz w:val="28"/>
+                <w:szCs w:val="28"/>
+              </w:rPr>
+              <m:t>e</m:t>
+            </m:r>
+          </m:e>
+          <m:sub>
+            <m:r>
+              <w:rPr>
+                <w:rFonts w:ascii="Cambria Math" w:eastAsiaTheme="minorEastAsia" w:hAnsi="Cambria Math"/>
+                <w:sz w:val="28"/>
+                <w:szCs w:val="28"/>
+              </w:rPr>
+              <m:t>second year</m:t>
+            </m:r>
+          </m:sub>
+        </m:sSub>
+        <m:r>
+          <w:rPr>
+            <w:rFonts w:ascii="Cambria Math" w:hAnsi="Cambria Math"/>
+            <w:sz w:val="28"/>
+            <w:szCs w:val="28"/>
+          </w:rPr>
+          <m:t xml:space="preserve">+ </m:t>
+        </m:r>
+        <m:nary>
+          <m:naryPr>
+            <m:chr m:val="∑"/>
+            <m:limLoc m:val="undOvr"/>
+            <m:ctrlPr>
+              <w:rPr>
+                <w:rFonts w:ascii="Cambria Math" w:hAnsi="Cambria Math" w:cstheme="majorHAnsi"/>
+                <w:i/>
+                <w:sz w:val="28"/>
+                <w:szCs w:val="28"/>
+              </w:rPr>
+            </m:ctrlPr>
+          </m:naryPr>
+          <m:sub>
+            <m:r>
+              <w:rPr>
+                <w:rFonts w:ascii="Cambria Math" w:hAnsi="Cambria Math" w:cstheme="majorHAnsi"/>
+                <w:sz w:val="28"/>
+                <w:szCs w:val="28"/>
+              </w:rPr>
+              <m:t>n = 1</m:t>
+            </m:r>
+          </m:sub>
+          <m:sup>
+            <m:r>
+              <w:rPr>
+                <w:rFonts w:ascii="Cambria Math" w:hAnsi="Cambria Math" w:cstheme="majorHAnsi"/>
+                <w:sz w:val="28"/>
+                <w:szCs w:val="28"/>
+              </w:rPr>
+              <m:t>n</m:t>
+            </m:r>
+          </m:sup>
+          <m:e>
+            <m:sSub>
+              <m:sSubPr>
+                <m:ctrlPr>
+                  <w:rPr>
+                    <w:rFonts w:ascii="Cambria Math" w:hAnsi="Cambria Math" w:cstheme="majorHAnsi"/>
+                    <w:i/>
+                    <w:sz w:val="28"/>
+                    <w:szCs w:val="28"/>
+                  </w:rPr>
+                </m:ctrlPr>
+              </m:sSubPr>
+              <m:e>
+                <m:r>
+                  <w:rPr>
+                    <w:rFonts w:ascii="Cambria Math" w:hAnsi="Cambria Math" w:cstheme="majorHAnsi"/>
+                    <w:sz w:val="28"/>
+                    <w:szCs w:val="28"/>
+                  </w:rPr>
+                  <m:t>δ</m:t>
+                </m:r>
+              </m:e>
+              <m:sub>
+                <m:r>
+                  <w:rPr>
+                    <w:rFonts w:ascii="Cambria Math" w:hAnsi="Cambria Math" w:cstheme="majorHAnsi"/>
+                    <w:sz w:val="28"/>
+                    <w:szCs w:val="28"/>
+                  </w:rPr>
+                  <m:t>n</m:t>
+                </m:r>
+              </m:sub>
+            </m:sSub>
+            <m:r>
+              <w:rPr>
+                <w:rFonts w:ascii="Cambria Math" w:hAnsi="Cambria Math" w:cstheme="majorHAnsi"/>
+                <w:sz w:val="28"/>
+                <w:szCs w:val="28"/>
+              </w:rPr>
+              <m:t xml:space="preserve"> </m:t>
+            </m:r>
+            <m:sSup>
+              <m:sSupPr>
+                <m:ctrlPr>
+                  <w:rPr>
+                    <w:rFonts w:ascii="Cambria Math" w:hAnsi="Cambria Math" w:cstheme="majorHAnsi"/>
+                    <w:i/>
+                    <w:sz w:val="28"/>
+                    <w:szCs w:val="28"/>
+                  </w:rPr>
+                </m:ctrlPr>
+              </m:sSupPr>
+              <m:e>
+                <m:r>
+                  <w:rPr>
+                    <w:rFonts w:ascii="Cambria Math" w:hAnsi="Cambria Math" w:cstheme="majorHAnsi"/>
+                    <w:sz w:val="28"/>
+                    <w:szCs w:val="28"/>
+                  </w:rPr>
+                  <m:t>(date of birth count)</m:t>
+                </m:r>
+              </m:e>
+              <m:sup>
+                <m:r>
+                  <w:rPr>
+                    <w:rFonts w:ascii="Cambria Math" w:hAnsi="Cambria Math" w:cstheme="majorHAnsi"/>
+                    <w:sz w:val="28"/>
+                    <w:szCs w:val="28"/>
+                  </w:rPr>
+                  <m:t>n</m:t>
+                </m:r>
+              </m:sup>
+            </m:sSup>
+          </m:e>
+        </m:nary>
+      </m:oMath>
+      <w:r>
+        <w:rPr>
+          <w:rFonts w:eastAsiaTheme="minorEastAsia"/>
+          <w:sz w:val="28"/>
+          <w:szCs w:val="28"/>
+        </w:rPr>
+        <w:t xml:space="preserve"> </w:t>
+      </w:r>
+    </w:p>
+    <w:p>
+      <w:pPr>
+        <w:bidi w:val="0"/>
+        <w:rPr>
+          <w:rFonts w:eastAsiaTheme="minorEastAsia"/>
+          <w:sz w:val="28"/>
+          <w:szCs w:val="28"/>
+        </w:rPr>
+      </w:pPr>
+    </w:p>
+    <w:p>
+      <w:pPr>
+        <w:bidi w:val="0"/>
+        <w:rPr>
+          <w:rFonts w:eastAsiaTheme="minorEastAsia"/>
+          <w:sz w:val="28"/>
+          <w:szCs w:val="28"/>
+        </w:rPr>
+      </w:pPr>
     </w:p>
     <w:p>
       <w:pPr>
@@ -3522,6 +5982,7 @@
                 <w:i/>
                 <w:iCs/>
               </w:rPr>
+              <w:lastRenderedPageBreak/>
               <w:t>SES_group6-8</w:t>
             </w:r>
           </w:p>
@@ -6008,7 +8469,6 @@
                 <w:i/>
                 <w:iCs/>
               </w:rPr>
-              <w:lastRenderedPageBreak/>
               <w:t>covid_time4</w:t>
             </w:r>
           </w:p>
@@ -8346,6 +10806,7 @@
                 <w:i/>
                 <w:iCs/>
               </w:rPr>
+              <w:lastRenderedPageBreak/>
               <w:t>mother_education2</w:t>
             </w:r>
           </w:p>
@@ -10707,7 +13168,6 @@
                 <w:i/>
                 <w:iCs/>
               </w:rPr>
-              <w:lastRenderedPageBreak/>
               <w:t>Log Likelihood</w:t>
             </w:r>
           </w:p>

</xml_diff>